<commit_message>
add firewall and troubleshoot
</commit_message>
<xml_diff>
--- a/CSB/Tim_Chermin_CSB_Basic_Knowledge_Assignment.docx
+++ b/CSB/Tim_Chermin_CSB_Basic_Knowledge_Assignment.docx
@@ -214,95 +214,135 @@
           <w:lang w:val="en-GB" w:eastAsia="nl-NL"/>
         </w:rPr>
       </w:pPr>
+      <w:proofErr w:type="spellStart"/>
       <w:r>
         <w:rPr>
           <w:b/>
           <w:bCs/>
           <w:lang w:val="en-GB" w:eastAsia="nl-NL"/>
         </w:rPr>
-        <w:t>Made by</w:t>
-      </w:r>
-      <w:r>
-        <w:rPr>
-          <w:lang w:val="en-GB" w:eastAsia="nl-NL"/>
-        </w:rPr>
-        <w:t xml:space="preserve"> Tim Chermin</w:t>
-      </w:r>
-    </w:p>
-    <w:p>
-      <w:pPr>
-        <w:rPr>
-          <w:lang w:val="en-GB" w:eastAsia="nl-NL"/>
-        </w:rPr>
-      </w:pPr>
+        <w:t>Gemaakt</w:t>
+      </w:r>
+      <w:proofErr w:type="spellEnd"/>
       <w:r>
         <w:rPr>
           <w:b/>
           <w:bCs/>
           <w:lang w:val="en-GB" w:eastAsia="nl-NL"/>
         </w:rPr>
-        <w:t xml:space="preserve">Version: </w:t>
+        <w:t xml:space="preserve"> door:</w:t>
       </w:r>
       <w:r>
         <w:rPr>
           <w:lang w:val="en-GB" w:eastAsia="nl-NL"/>
         </w:rPr>
-        <w:t>1.0</w:t>
-      </w:r>
-    </w:p>
-    <w:p>
-      <w:pPr>
-        <w:rPr>
-          <w:lang w:val="en-GB" w:eastAsia="nl-NL"/>
+        <w:t xml:space="preserve"> Tim Chermin</w:t>
+      </w:r>
+    </w:p>
+    <w:p>
+      <w:pPr>
+        <w:rPr>
+          <w:lang w:eastAsia="nl-NL"/>
         </w:rPr>
       </w:pPr>
       <w:r>
         <w:rPr>
           <w:b/>
           <w:bCs/>
-          <w:lang w:val="en-GB" w:eastAsia="nl-NL"/>
-        </w:rPr>
-        <w:t xml:space="preserve">Date: </w:t>
-      </w:r>
-      <w:r>
-        <w:rPr>
-          <w:lang w:val="en-GB" w:eastAsia="nl-NL"/>
-        </w:rPr>
-        <w:t>13</w:t>
-      </w:r>
-      <w:r>
-        <w:rPr>
-          <w:lang w:val="en-GB" w:eastAsia="nl-NL"/>
-        </w:rPr>
-        <w:t>/</w:t>
-      </w:r>
-      <w:r>
-        <w:rPr>
-          <w:lang w:val="en-GB" w:eastAsia="nl-NL"/>
-        </w:rPr>
-        <w:t>02</w:t>
-      </w:r>
-      <w:r>
-        <w:rPr>
-          <w:lang w:val="en-GB" w:eastAsia="nl-NL"/>
-        </w:rPr>
-        <w:t>/20</w:t>
-      </w:r>
-      <w:r>
-        <w:rPr>
-          <w:lang w:val="en-GB" w:eastAsia="nl-NL"/>
-        </w:rPr>
-        <w:t>20</w:t>
-      </w:r>
-      <w:r>
-        <w:rPr>
-          <w:lang w:val="en-GB"/>
-        </w:rPr>
+          <w:lang w:eastAsia="nl-NL"/>
+        </w:rPr>
+        <w:t>Ver</w:t>
+      </w:r>
+      <w:r>
+        <w:rPr>
+          <w:b/>
+          <w:bCs/>
+          <w:lang w:eastAsia="nl-NL"/>
+        </w:rPr>
+        <w:t>sie</w:t>
+      </w:r>
+      <w:r>
+        <w:rPr>
+          <w:b/>
+          <w:bCs/>
+          <w:lang w:eastAsia="nl-NL"/>
+        </w:rPr>
+        <w:t xml:space="preserve">: </w:t>
+      </w:r>
+      <w:r>
+        <w:rPr>
+          <w:lang w:eastAsia="nl-NL"/>
+        </w:rPr>
+        <w:t>1.0</w:t>
+      </w:r>
+    </w:p>
+    <w:p>
+      <w:pPr>
+        <w:rPr>
+          <w:lang w:eastAsia="nl-NL"/>
+        </w:rPr>
+      </w:pPr>
+      <w:r>
+        <w:rPr>
+          <w:b/>
+          <w:bCs/>
+          <w:lang w:eastAsia="nl-NL"/>
+        </w:rPr>
+        <w:t>Dat</w:t>
+      </w:r>
+      <w:r>
+        <w:rPr>
+          <w:b/>
+          <w:bCs/>
+          <w:lang w:eastAsia="nl-NL"/>
+        </w:rPr>
+        <w:t>um</w:t>
+      </w:r>
+      <w:r>
+        <w:rPr>
+          <w:b/>
+          <w:bCs/>
+          <w:lang w:eastAsia="nl-NL"/>
+        </w:rPr>
+        <w:t xml:space="preserve">: </w:t>
+      </w:r>
+      <w:r>
+        <w:rPr>
+          <w:lang w:eastAsia="nl-NL"/>
+        </w:rPr>
+        <w:t>06</w:t>
+      </w:r>
+      <w:r>
+        <w:rPr>
+          <w:lang w:eastAsia="nl-NL"/>
+        </w:rPr>
+        <w:t>/0</w:t>
+      </w:r>
+      <w:r>
+        <w:rPr>
+          <w:lang w:eastAsia="nl-NL"/>
+        </w:rPr>
+        <w:t>3</w:t>
+      </w:r>
+      <w:r>
+        <w:rPr>
+          <w:lang w:eastAsia="nl-NL"/>
+        </w:rPr>
+        <w:t>/2020</w:t>
+      </w:r>
+      <w:r>
         <w:br w:type="page"/>
       </w:r>
     </w:p>
     <w:sdt>
       <w:sdtPr>
+        <w:rPr>
+          <w:rFonts w:asciiTheme="minorHAnsi" w:eastAsiaTheme="minorHAnsi" w:hAnsiTheme="minorHAnsi" w:cstheme="minorBidi"/>
+          <w:color w:val="auto"/>
+          <w:sz w:val="22"/>
+          <w:szCs w:val="22"/>
+          <w:lang w:val="nl-NL"/>
+        </w:rPr>
         <w:id w:val="-1026642912"/>
         <w:docPartObj>
           <w:docPartGallery w:val="Table of Contents"/>
@@ -311,23 +351,32 @@
       </w:sdtPr>
       <w:sdtEndPr>
         <w:rPr>
-          <w:rFonts w:asciiTheme="minorHAnsi" w:eastAsiaTheme="minorHAnsi" w:hAnsiTheme="minorHAnsi" w:cstheme="minorBidi"/>
           <w:b/>
           <w:bCs/>
           <w:noProof/>
-          <w:color w:val="auto"/>
-          <w:sz w:val="22"/>
-          <w:szCs w:val="22"/>
-          <w:lang w:val="nl-NL"/>
         </w:rPr>
       </w:sdtEndPr>
       <w:sdtContent>
         <w:p>
           <w:pPr>
             <w:pStyle w:val="TOCHeading"/>
+            <w:rPr>
+              <w:lang w:val="nl-NL"/>
+            </w:rPr>
           </w:pPr>
+          <w:proofErr w:type="spellStart"/>
           <w:r>
-            <w:t>Table of Contents</w:t>
+            <w:rPr>
+              <w:lang w:val="nl-NL"/>
+            </w:rPr>
+            <w:t>Table</w:t>
+          </w:r>
+          <w:proofErr w:type="spellEnd"/>
+          <w:r>
+            <w:rPr>
+              <w:lang w:val="nl-NL"/>
+            </w:rPr>
+            <w:t xml:space="preserve"> of Contents</w:t>
           </w:r>
         </w:p>
         <w:p>
@@ -346,20 +395,16 @@
             <w:fldChar w:fldCharType="begin"/>
           </w:r>
           <w:r>
-            <w:rPr>
-              <w:lang w:val="en-GB"/>
-            </w:rPr>
             <w:instrText xml:space="preserve"> TOC \o "1-3" \h \z \u </w:instrText>
           </w:r>
           <w:r>
             <w:fldChar w:fldCharType="separate"/>
           </w:r>
-          <w:hyperlink w:anchor="_Toc32483469" w:history="1">
+          <w:hyperlink w:anchor="_Toc34380095" w:history="1">
             <w:r>
               <w:rPr>
                 <w:rStyle w:val="Hyperlink"/>
                 <w:noProof/>
-                <w:lang w:val="en-GB"/>
               </w:rPr>
               <w:t>Version</w:t>
             </w:r>
@@ -382,7 +427,7 @@
                 <w:noProof/>
                 <w:webHidden/>
               </w:rPr>
-              <w:instrText xml:space="preserve"> PAGEREF _Toc32483469 \h </w:instrText>
+              <w:instrText xml:space="preserve"> PAGEREF _Toc34380095 \h </w:instrText>
             </w:r>
             <w:r>
               <w:rPr>
@@ -425,14 +470,13 @@
               <w:lang w:eastAsia="nl-NL"/>
             </w:rPr>
           </w:pPr>
-          <w:hyperlink w:anchor="_Toc32483470" w:history="1">
+          <w:hyperlink w:anchor="_Toc34380096" w:history="1">
             <w:r>
               <w:rPr>
                 <w:rStyle w:val="Hyperlink"/>
                 <w:noProof/>
-                <w:lang w:val="en-GB"/>
-              </w:rPr>
-              <w:t>Introduction</w:t>
+              </w:rPr>
+              <w:t>Introductie</w:t>
             </w:r>
             <w:r>
               <w:rPr>
@@ -453,7 +497,7 @@
                 <w:noProof/>
                 <w:webHidden/>
               </w:rPr>
-              <w:instrText xml:space="preserve"> PAGEREF _Toc32483470 \h </w:instrText>
+              <w:instrText xml:space="preserve"> PAGEREF _Toc34380096 \h </w:instrText>
             </w:r>
             <w:r>
               <w:rPr>
@@ -496,14 +540,14 @@
               <w:lang w:eastAsia="nl-NL"/>
             </w:rPr>
           </w:pPr>
-          <w:hyperlink w:anchor="_Toc32483471" w:history="1">
+          <w:hyperlink w:anchor="_Toc34380097" w:history="1">
             <w:r>
               <w:rPr>
                 <w:rStyle w:val="Hyperlink"/>
                 <w:noProof/>
                 <w:lang w:val="en-GB"/>
               </w:rPr>
-              <w:t>Demo and Test Environment</w:t>
+              <w:t>Demo en Test Omgeving</w:t>
             </w:r>
             <w:r>
               <w:rPr>
@@ -524,7 +568,7 @@
                 <w:noProof/>
                 <w:webHidden/>
               </w:rPr>
-              <w:instrText xml:space="preserve"> PAGEREF _Toc32483471 \h </w:instrText>
+              <w:instrText xml:space="preserve"> PAGEREF _Toc34380097 \h </w:instrText>
             </w:r>
             <w:r>
               <w:rPr>
@@ -567,14 +611,14 @@
               <w:lang w:eastAsia="nl-NL"/>
             </w:rPr>
           </w:pPr>
-          <w:hyperlink w:anchor="_Toc32483472" w:history="1">
+          <w:hyperlink w:anchor="_Toc34380098" w:history="1">
             <w:r>
               <w:rPr>
                 <w:rStyle w:val="Hyperlink"/>
                 <w:noProof/>
                 <w:lang w:val="en-GB"/>
               </w:rPr>
-              <w:t>Test and Analysis results (Screenshots and explanation of all working solutions, like):</w:t>
+              <w:t>Test en Analyse resultaat (Screenshots and explanation of all working solutions, like):</w:t>
             </w:r>
             <w:r>
               <w:rPr>
@@ -595,7 +639,7 @@
                 <w:noProof/>
                 <w:webHidden/>
               </w:rPr>
-              <w:instrText xml:space="preserve"> PAGEREF _Toc32483472 \h </w:instrText>
+              <w:instrText xml:space="preserve"> PAGEREF _Toc34380098 \h </w:instrText>
             </w:r>
             <w:r>
               <w:rPr>
@@ -638,12 +682,11 @@
               <w:lang w:eastAsia="nl-NL"/>
             </w:rPr>
           </w:pPr>
-          <w:hyperlink w:anchor="_Toc32483473" w:history="1">
+          <w:hyperlink w:anchor="_Toc34380099" w:history="1">
             <w:r>
               <w:rPr>
                 <w:rStyle w:val="Hyperlink"/>
                 <w:noProof/>
-                <w:lang w:val="en-GB"/>
               </w:rPr>
               <w:t>Overall Conclusion</w:t>
             </w:r>
@@ -666,7 +709,7 @@
                 <w:noProof/>
                 <w:webHidden/>
               </w:rPr>
-              <w:instrText xml:space="preserve"> PAGEREF _Toc32483473 \h </w:instrText>
+              <w:instrText xml:space="preserve"> PAGEREF _Toc34380099 \h </w:instrText>
             </w:r>
             <w:r>
               <w:rPr>
@@ -686,7 +729,7 @@
                 <w:noProof/>
                 <w:webHidden/>
               </w:rPr>
-              <w:t>5</w:t>
+              <w:t>4</w:t>
             </w:r>
             <w:r>
               <w:rPr>
@@ -709,12 +752,11 @@
               <w:lang w:eastAsia="nl-NL"/>
             </w:rPr>
           </w:pPr>
-          <w:hyperlink w:anchor="_Toc32483474" w:history="1">
+          <w:hyperlink w:anchor="_Toc34380100" w:history="1">
             <w:r>
               <w:rPr>
                 <w:rStyle w:val="Hyperlink"/>
                 <w:noProof/>
-                <w:lang w:val="en-GB"/>
               </w:rPr>
               <w:t>Reflection</w:t>
             </w:r>
@@ -737,7 +779,7 @@
                 <w:noProof/>
                 <w:webHidden/>
               </w:rPr>
-              <w:instrText xml:space="preserve"> PAGEREF _Toc32483474 \h </w:instrText>
+              <w:instrText xml:space="preserve"> PAGEREF _Toc34380100 \h </w:instrText>
             </w:r>
             <w:r>
               <w:rPr>
@@ -769,11 +811,6 @@
           </w:hyperlink>
         </w:p>
         <w:p>
-          <w:pPr>
-            <w:rPr>
-              <w:lang w:val="en-GB"/>
-            </w:rPr>
-          </w:pPr>
           <w:r>
             <w:rPr>
               <w:b/>
@@ -785,39 +822,19 @@
         </w:p>
       </w:sdtContent>
     </w:sdt>
-    <w:p>
-      <w:pPr>
-        <w:rPr>
-          <w:lang w:val="en-GB"/>
-        </w:rPr>
-      </w:pPr>
-    </w:p>
-    <w:p>
-      <w:pPr>
-        <w:rPr>
-          <w:lang w:val="en-GB"/>
-        </w:rPr>
-      </w:pPr>
-      <w:r>
-        <w:rPr>
-          <w:lang w:val="en-GB"/>
-        </w:rPr>
+    <w:p/>
+    <w:p>
+      <w:r>
         <w:br w:type="page"/>
       </w:r>
     </w:p>
     <w:p>
       <w:pPr>
         <w:pStyle w:val="Heading1"/>
-        <w:rPr>
-          <w:lang w:val="en-GB"/>
-        </w:rPr>
       </w:pPr>
       <w:bookmarkStart w:id="0" w:name="_Toc25220608"/>
-      <w:bookmarkStart w:id="1" w:name="_Toc32483469"/>
-      <w:r>
-        <w:rPr>
-          <w:lang w:val="en-GB"/>
-        </w:rPr>
+      <w:bookmarkStart w:id="1" w:name="_Toc34380095"/>
+      <w:r>
         <w:lastRenderedPageBreak/>
         <w:t>Version</w:t>
       </w:r>
@@ -847,14 +864,12 @@
               <w:rPr>
                 <w:b/>
                 <w:bCs/>
-                <w:lang w:val="en-GB"/>
               </w:rPr>
             </w:pPr>
             <w:r>
               <w:rPr>
                 <w:b/>
                 <w:bCs/>
-                <w:lang w:val="en-GB"/>
               </w:rPr>
               <w:t>Version</w:t>
             </w:r>
@@ -869,17 +884,17 @@
               <w:rPr>
                 <w:b/>
                 <w:bCs/>
-                <w:lang w:val="en-GB"/>
               </w:rPr>
             </w:pPr>
+            <w:proofErr w:type="spellStart"/>
             <w:r>
               <w:rPr>
                 <w:b/>
                 <w:bCs/>
-                <w:lang w:val="en-GB"/>
               </w:rPr>
               <w:t>Autor</w:t>
             </w:r>
+            <w:proofErr w:type="spellEnd"/>
           </w:p>
         </w:tc>
         <w:tc>
@@ -891,14 +906,12 @@
               <w:rPr>
                 <w:b/>
                 <w:bCs/>
-                <w:lang w:val="en-GB"/>
               </w:rPr>
             </w:pPr>
             <w:r>
               <w:rPr>
                 <w:b/>
                 <w:bCs/>
-                <w:lang w:val="en-GB"/>
               </w:rPr>
               <w:t>Date</w:t>
             </w:r>
@@ -913,14 +926,12 @@
               <w:rPr>
                 <w:b/>
                 <w:bCs/>
-                <w:lang w:val="en-GB"/>
               </w:rPr>
             </w:pPr>
             <w:r>
               <w:rPr>
                 <w:b/>
                 <w:bCs/>
-                <w:lang w:val="en-GB"/>
               </w:rPr>
               <w:t>Changes</w:t>
             </w:r>
@@ -935,17 +946,24 @@
               <w:rPr>
                 <w:b/>
                 <w:bCs/>
-                <w:lang w:val="en-GB"/>
               </w:rPr>
             </w:pPr>
             <w:r>
               <w:rPr>
                 <w:b/>
                 <w:bCs/>
-                <w:lang w:val="en-GB"/>
-              </w:rPr>
-              <w:t>Time spend</w:t>
-            </w:r>
+              </w:rPr>
+              <w:t xml:space="preserve">Time </w:t>
+            </w:r>
+            <w:proofErr w:type="spellStart"/>
+            <w:r>
+              <w:rPr>
+                <w:b/>
+                <w:bCs/>
+              </w:rPr>
+              <w:t>spend</w:t>
+            </w:r>
+            <w:proofErr w:type="spellEnd"/>
           </w:p>
         </w:tc>
       </w:tr>
@@ -955,15 +973,7 @@
             <w:tcW w:w="942" w:type="dxa"/>
           </w:tcPr>
           <w:p>
-            <w:pPr>
-              <w:rPr>
-                <w:lang w:val="en-GB"/>
-              </w:rPr>
-            </w:pPr>
-            <w:r>
-              <w:rPr>
-                <w:lang w:val="en-GB"/>
-              </w:rPr>
+            <w:r>
               <w:t>1.0</w:t>
             </w:r>
           </w:p>
@@ -973,15 +983,7 @@
             <w:tcW w:w="1145" w:type="dxa"/>
           </w:tcPr>
           <w:p>
-            <w:pPr>
-              <w:rPr>
-                <w:lang w:val="en-GB"/>
-              </w:rPr>
-            </w:pPr>
-            <w:r>
-              <w:rPr>
-                <w:lang w:val="en-GB"/>
-              </w:rPr>
+            <w:r>
               <w:t>Tim Chermin</w:t>
             </w:r>
           </w:p>
@@ -991,15 +993,7 @@
             <w:tcW w:w="1278" w:type="dxa"/>
           </w:tcPr>
           <w:p>
-            <w:pPr>
-              <w:rPr>
-                <w:lang w:val="en-GB"/>
-              </w:rPr>
-            </w:pPr>
-            <w:r>
-              <w:rPr>
-                <w:lang w:val="en-GB"/>
-              </w:rPr>
+            <w:r>
               <w:t>13/02/2020</w:t>
             </w:r>
           </w:p>
@@ -1015,14 +1009,8 @@
                 <w:ilvl w:val="0"/>
                 <w:numId w:val="1"/>
               </w:numPr>
-              <w:rPr>
-                <w:lang w:val="en-GB"/>
-              </w:rPr>
             </w:pPr>
             <w:r>
-              <w:rPr>
-                <w:lang w:val="en-GB"/>
-              </w:rPr>
               <w:t>Basic setup</w:t>
             </w:r>
           </w:p>
@@ -1032,15 +1020,7 @@
             <w:tcW w:w="2188" w:type="dxa"/>
           </w:tcPr>
           <w:p>
-            <w:pPr>
-              <w:rPr>
-                <w:lang w:val="en-GB"/>
-              </w:rPr>
-            </w:pPr>
-            <w:r>
-              <w:rPr>
-                <w:lang w:val="en-GB"/>
-              </w:rPr>
+            <w:r>
               <w:t>10 min</w:t>
             </w:r>
           </w:p>
@@ -1052,15 +1032,7 @@
             <w:tcW w:w="942" w:type="dxa"/>
           </w:tcPr>
           <w:p>
-            <w:pPr>
-              <w:rPr>
-                <w:lang w:val="en-GB"/>
-              </w:rPr>
-            </w:pPr>
-            <w:r>
-              <w:rPr>
-                <w:lang w:val="en-GB"/>
-              </w:rPr>
+            <w:r>
               <w:t>1.1</w:t>
             </w:r>
           </w:p>
@@ -1070,15 +1042,7 @@
             <w:tcW w:w="1145" w:type="dxa"/>
           </w:tcPr>
           <w:p>
-            <w:pPr>
-              <w:rPr>
-                <w:lang w:val="en-GB"/>
-              </w:rPr>
-            </w:pPr>
-            <w:r>
-              <w:rPr>
-                <w:lang w:val="en-GB"/>
-              </w:rPr>
+            <w:r>
               <w:t>Tim Chermin</w:t>
             </w:r>
           </w:p>
@@ -1088,11 +1052,9 @@
             <w:tcW w:w="1278" w:type="dxa"/>
           </w:tcPr>
           <w:p>
-            <w:pPr>
-              <w:rPr>
-                <w:lang w:val="en-GB"/>
-              </w:rPr>
-            </w:pPr>
+            <w:r>
+              <w:t>06/03/2020</w:t>
+            </w:r>
           </w:p>
         </w:tc>
         <w:tc>
@@ -1106,23 +1068,17 @@
                 <w:ilvl w:val="0"/>
                 <w:numId w:val="1"/>
               </w:numPr>
-              <w:rPr>
-                <w:lang w:val="en-GB"/>
-              </w:rPr>
             </w:pPr>
+            <w:r>
+              <w:t>Firewall</w:t>
+            </w:r>
           </w:p>
         </w:tc>
         <w:tc>
           <w:tcPr>
             <w:tcW w:w="2188" w:type="dxa"/>
           </w:tcPr>
-          <w:p>
-            <w:pPr>
-              <w:rPr>
-                <w:lang w:val="en-GB"/>
-              </w:rPr>
-            </w:pPr>
-          </w:p>
+          <w:p/>
         </w:tc>
       </w:tr>
       <w:tr>
@@ -1131,15 +1087,7 @@
             <w:tcW w:w="942" w:type="dxa"/>
           </w:tcPr>
           <w:p>
-            <w:pPr>
-              <w:rPr>
-                <w:lang w:val="en-GB"/>
-              </w:rPr>
-            </w:pPr>
-            <w:r>
-              <w:rPr>
-                <w:lang w:val="en-GB"/>
-              </w:rPr>
+            <w:r>
               <w:t>1.2</w:t>
             </w:r>
           </w:p>
@@ -1149,15 +1097,7 @@
             <w:tcW w:w="1145" w:type="dxa"/>
           </w:tcPr>
           <w:p>
-            <w:pPr>
-              <w:rPr>
-                <w:lang w:val="en-GB"/>
-              </w:rPr>
-            </w:pPr>
-            <w:r>
-              <w:rPr>
-                <w:lang w:val="en-GB"/>
-              </w:rPr>
+            <w:r>
               <w:t>Tim Chermin</w:t>
             </w:r>
           </w:p>
@@ -1166,13 +1106,7 @@
           <w:tcPr>
             <w:tcW w:w="1278" w:type="dxa"/>
           </w:tcPr>
-          <w:p>
-            <w:pPr>
-              <w:rPr>
-                <w:lang w:val="en-GB"/>
-              </w:rPr>
-            </w:pPr>
-          </w:p>
+          <w:p/>
         </w:tc>
         <w:tc>
           <w:tcPr>
@@ -1185,9 +1119,6 @@
                 <w:ilvl w:val="0"/>
                 <w:numId w:val="1"/>
               </w:numPr>
-              <w:rPr>
-                <w:lang w:val="en-GB"/>
-              </w:rPr>
             </w:pPr>
           </w:p>
         </w:tc>
@@ -1195,6 +1126,1680 @@
           <w:tcPr>
             <w:tcW w:w="2188" w:type="dxa"/>
           </w:tcPr>
+          <w:p/>
+        </w:tc>
+      </w:tr>
+    </w:tbl>
+    <w:p>
+      <w:r>
+        <w:br w:type="page"/>
+      </w:r>
+    </w:p>
+    <w:p>
+      <w:pPr>
+        <w:pStyle w:val="Heading1"/>
+      </w:pPr>
+      <w:bookmarkStart w:id="2" w:name="_Toc25220609"/>
+      <w:bookmarkStart w:id="3" w:name="_Toc34380096"/>
+      <w:r>
+        <w:lastRenderedPageBreak/>
+        <w:t>Introdu</w:t>
+      </w:r>
+      <w:bookmarkEnd w:id="2"/>
+      <w:r>
+        <w:t>ctie</w:t>
+      </w:r>
+      <w:bookmarkEnd w:id="3"/>
+    </w:p>
+    <w:p>
+      <w:r>
+        <w:t xml:space="preserve">Voor dit semester had ik wat ervaring aangezien ik de CSA course voor CSB had gevolgd. Ik wist alleen nog niet zoveel over het verdedigen. Aangezien ik </w:t>
+      </w:r>
+      <w:proofErr w:type="spellStart"/>
+      <w:r>
+        <w:t>style</w:t>
+      </w:r>
+      <w:proofErr w:type="spellEnd"/>
+      <w:r>
+        <w:t xml:space="preserve"> 1 bij CSA had gevolgd en dat wel fijn vond, had ik besloten om ook bij CSB voor </w:t>
+      </w:r>
+      <w:proofErr w:type="spellStart"/>
+      <w:r>
+        <w:t>style</w:t>
+      </w:r>
+      <w:proofErr w:type="spellEnd"/>
+      <w:r>
+        <w:t xml:space="preserve"> 1 te gaan. In dit document he ik alles wat ik dit semester heb geleerd, en hoe ik het heb geleerd gedocumenteerd. Dit is vooral gedaan door het volgen van de </w:t>
+      </w:r>
+      <w:r>
+        <w:t xml:space="preserve">Instructies en door </w:t>
+      </w:r>
+      <w:proofErr w:type="spellStart"/>
+      <w:r>
+        <w:t>trail</w:t>
+      </w:r>
+      <w:proofErr w:type="spellEnd"/>
+      <w:r>
+        <w:t xml:space="preserve"> </w:t>
+      </w:r>
+      <w:proofErr w:type="spellStart"/>
+      <w:r>
+        <w:t>and</w:t>
+      </w:r>
+      <w:proofErr w:type="spellEnd"/>
+      <w:r>
+        <w:t xml:space="preserve"> error.</w:t>
+      </w:r>
+    </w:p>
+    <w:p>
+      <w:r>
+        <w:t>Mijn doel was om de basis te leren van het verdedigen in cyber security. Hierbij ga ik proberen om de kennis die ik bij CSA heb opgedaan, zo veel mogelijk te gebruiken.</w:t>
+      </w:r>
+    </w:p>
+    <w:p/>
+    <w:p>
+      <w:pPr>
+        <w:pStyle w:val="Heading1"/>
+        <w:rPr>
+          <w:lang w:val="en-GB"/>
+        </w:rPr>
+      </w:pPr>
+      <w:bookmarkStart w:id="4" w:name="_Toc34380097"/>
+      <w:r>
+        <w:rPr>
+          <w:lang w:val="en-GB"/>
+        </w:rPr>
+        <w:t xml:space="preserve">Demo </w:t>
+      </w:r>
+      <w:proofErr w:type="spellStart"/>
+      <w:r>
+        <w:rPr>
+          <w:lang w:val="en-GB"/>
+        </w:rPr>
+        <w:t>en</w:t>
+      </w:r>
+      <w:proofErr w:type="spellEnd"/>
+      <w:r>
+        <w:rPr>
+          <w:lang w:val="en-GB"/>
+        </w:rPr>
+        <w:t xml:space="preserve"> Test </w:t>
+      </w:r>
+      <w:proofErr w:type="spellStart"/>
+      <w:r>
+        <w:rPr>
+          <w:lang w:val="en-GB"/>
+        </w:rPr>
+        <w:t>Omgeving</w:t>
+      </w:r>
+      <w:bookmarkEnd w:id="4"/>
+      <w:proofErr w:type="spellEnd"/>
+    </w:p>
+    <w:p>
+      <w:pPr>
+        <w:rPr>
+          <w:lang w:val="en-GB"/>
+        </w:rPr>
+      </w:pPr>
+      <w:r>
+        <w:rPr>
+          <w:lang w:val="en-GB"/>
+        </w:rPr>
+        <w:t>Build (Implementation details and essential configurations for each basic knowledge theme):</w:t>
+      </w:r>
+    </w:p>
+    <w:p>
+      <w:pPr>
+        <w:pStyle w:val="ListParagraph"/>
+        <w:numPr>
+          <w:ilvl w:val="0"/>
+          <w:numId w:val="1"/>
+        </w:numPr>
+      </w:pPr>
+      <w:proofErr w:type="spellStart"/>
+      <w:r>
+        <w:t>Threat</w:t>
+      </w:r>
+      <w:proofErr w:type="spellEnd"/>
+      <w:r>
+        <w:t xml:space="preserve"> Analysis</w:t>
+      </w:r>
+    </w:p>
+    <w:p>
+      <w:pPr>
+        <w:pStyle w:val="ListParagraph"/>
+        <w:numPr>
+          <w:ilvl w:val="0"/>
+          <w:numId w:val="1"/>
+        </w:numPr>
+        <w:rPr>
+          <w:lang w:val="en-GB"/>
+        </w:rPr>
+      </w:pPr>
+      <w:r>
+        <w:rPr>
+          <w:lang w:val="en-GB"/>
+        </w:rPr>
+        <w:t>IP-address plan and network drawing reflecting your own demo network</w:t>
+      </w:r>
+    </w:p>
+    <w:p>
+      <w:pPr>
+        <w:pStyle w:val="ListParagraph"/>
+        <w:numPr>
+          <w:ilvl w:val="0"/>
+          <w:numId w:val="1"/>
+        </w:numPr>
+      </w:pPr>
+      <w:r>
+        <w:t xml:space="preserve">Firewall </w:t>
+      </w:r>
+      <w:proofErr w:type="spellStart"/>
+      <w:r>
+        <w:t>settings</w:t>
+      </w:r>
+      <w:proofErr w:type="spellEnd"/>
+      <w:r>
+        <w:t xml:space="preserve"> </w:t>
+      </w:r>
+      <w:proofErr w:type="spellStart"/>
+      <w:r>
+        <w:t>and</w:t>
+      </w:r>
+      <w:proofErr w:type="spellEnd"/>
+      <w:r>
+        <w:t xml:space="preserve"> </w:t>
+      </w:r>
+      <w:proofErr w:type="spellStart"/>
+      <w:r>
+        <w:t>rules</w:t>
+      </w:r>
+      <w:proofErr w:type="spellEnd"/>
+      <w:r>
+        <w:t xml:space="preserve"> </w:t>
+      </w:r>
+      <w:proofErr w:type="spellStart"/>
+      <w:r>
+        <w:t>necessary</w:t>
+      </w:r>
+      <w:proofErr w:type="spellEnd"/>
+    </w:p>
+    <w:p>
+      <w:pPr>
+        <w:pStyle w:val="ListParagraph"/>
+        <w:numPr>
+          <w:ilvl w:val="0"/>
+          <w:numId w:val="1"/>
+        </w:numPr>
+      </w:pPr>
+      <w:r>
+        <w:t xml:space="preserve">Secure Network </w:t>
+      </w:r>
+      <w:proofErr w:type="spellStart"/>
+      <w:r>
+        <w:t>Connections</w:t>
+      </w:r>
+      <w:proofErr w:type="spellEnd"/>
+      <w:r>
+        <w:t xml:space="preserve"> </w:t>
+      </w:r>
+      <w:proofErr w:type="spellStart"/>
+      <w:r>
+        <w:t>needed</w:t>
+      </w:r>
+      <w:proofErr w:type="spellEnd"/>
+    </w:p>
+    <w:p>
+      <w:pPr>
+        <w:pStyle w:val="ListParagraph"/>
+        <w:numPr>
+          <w:ilvl w:val="0"/>
+          <w:numId w:val="1"/>
+        </w:numPr>
+        <w:rPr>
+          <w:lang w:val="en-GB"/>
+        </w:rPr>
+      </w:pPr>
+      <w:r>
+        <w:rPr>
+          <w:lang w:val="en-GB"/>
+        </w:rPr>
+        <w:t>Secure Remote Access and Management (VPN settings)</w:t>
+      </w:r>
+    </w:p>
+    <w:p>
+      <w:pPr>
+        <w:pStyle w:val="ListParagraph"/>
+        <w:numPr>
+          <w:ilvl w:val="0"/>
+          <w:numId w:val="1"/>
+        </w:numPr>
+      </w:pPr>
+      <w:proofErr w:type="spellStart"/>
+      <w:r>
+        <w:t>Intrusion</w:t>
+      </w:r>
+      <w:proofErr w:type="spellEnd"/>
+      <w:r>
+        <w:t xml:space="preserve"> </w:t>
+      </w:r>
+      <w:proofErr w:type="spellStart"/>
+      <w:r>
+        <w:t>Detection</w:t>
+      </w:r>
+      <w:proofErr w:type="spellEnd"/>
+      <w:r>
+        <w:t xml:space="preserve"> </w:t>
+      </w:r>
+      <w:proofErr w:type="spellStart"/>
+      <w:r>
+        <w:t>rules</w:t>
+      </w:r>
+      <w:proofErr w:type="spellEnd"/>
+    </w:p>
+    <w:p>
+      <w:pPr>
+        <w:pStyle w:val="ListParagraph"/>
+        <w:numPr>
+          <w:ilvl w:val="0"/>
+          <w:numId w:val="1"/>
+        </w:numPr>
+      </w:pPr>
+      <w:r>
+        <w:t xml:space="preserve">IT monitoring </w:t>
+      </w:r>
+      <w:proofErr w:type="spellStart"/>
+      <w:r>
+        <w:t>configuration</w:t>
+      </w:r>
+      <w:proofErr w:type="spellEnd"/>
+    </w:p>
+    <w:p>
+      <w:pPr>
+        <w:pStyle w:val="ListParagraph"/>
+        <w:numPr>
+          <w:ilvl w:val="0"/>
+          <w:numId w:val="1"/>
+        </w:numPr>
+        <w:rPr>
+          <w:lang w:val="en-GB"/>
+        </w:rPr>
+      </w:pPr>
+      <w:r>
+        <w:rPr>
+          <w:lang w:val="en-GB"/>
+        </w:rPr>
+        <w:t xml:space="preserve">User and management accounts for role based access (System security) </w:t>
+      </w:r>
+    </w:p>
+    <w:p>
+      <w:pPr>
+        <w:rPr>
+          <w:lang w:val="en-GB"/>
+        </w:rPr>
+      </w:pPr>
+    </w:p>
+    <w:p>
+      <w:pPr>
+        <w:pStyle w:val="Heading1"/>
+        <w:rPr>
+          <w:lang w:val="en-GB"/>
+        </w:rPr>
+      </w:pPr>
+      <w:bookmarkStart w:id="5" w:name="_Toc34380098"/>
+      <w:r>
+        <w:rPr>
+          <w:lang w:val="en-GB"/>
+        </w:rPr>
+        <w:t xml:space="preserve">Test </w:t>
+      </w:r>
+      <w:proofErr w:type="spellStart"/>
+      <w:r>
+        <w:rPr>
+          <w:lang w:val="en-GB"/>
+        </w:rPr>
+        <w:t>en</w:t>
+      </w:r>
+      <w:proofErr w:type="spellEnd"/>
+      <w:r>
+        <w:rPr>
+          <w:lang w:val="en-GB"/>
+        </w:rPr>
+        <w:t xml:space="preserve"> Analyse </w:t>
+      </w:r>
+      <w:proofErr w:type="spellStart"/>
+      <w:r>
+        <w:rPr>
+          <w:lang w:val="en-GB"/>
+        </w:rPr>
+        <w:t>resultaat</w:t>
+      </w:r>
+      <w:proofErr w:type="spellEnd"/>
+      <w:r>
+        <w:rPr>
+          <w:lang w:val="en-GB"/>
+        </w:rPr>
+        <w:t xml:space="preserve"> (Screenshots and explanation of all working solutions, like):</w:t>
+      </w:r>
+      <w:bookmarkEnd w:id="5"/>
+    </w:p>
+    <w:p>
+      <w:pPr>
+        <w:pStyle w:val="ListParagraph"/>
+        <w:numPr>
+          <w:ilvl w:val="0"/>
+          <w:numId w:val="1"/>
+        </w:numPr>
+        <w:rPr>
+          <w:lang w:val="en-GB"/>
+        </w:rPr>
+      </w:pPr>
+      <w:r>
+        <w:rPr>
+          <w:lang w:val="en-GB"/>
+        </w:rPr>
+        <w:t>Basic functioning of internal and public functionality/services (securely)</w:t>
+      </w:r>
+    </w:p>
+    <w:p>
+      <w:pPr>
+        <w:pStyle w:val="ListParagraph"/>
+        <w:numPr>
+          <w:ilvl w:val="0"/>
+          <w:numId w:val="1"/>
+        </w:numPr>
+        <w:rPr>
+          <w:lang w:val="en-GB"/>
+        </w:rPr>
+      </w:pPr>
+      <w:r>
+        <w:rPr>
+          <w:lang w:val="en-GB"/>
+        </w:rPr>
+        <w:t>Inbound and outbound firewall filtering (examples of both access and blocking of communication).</w:t>
+      </w:r>
+    </w:p>
+    <w:p>
+      <w:pPr>
+        <w:pStyle w:val="ListParagraph"/>
+        <w:numPr>
+          <w:ilvl w:val="0"/>
+          <w:numId w:val="1"/>
+        </w:numPr>
+        <w:rPr>
+          <w:lang w:val="en-GB"/>
+        </w:rPr>
+      </w:pPr>
+      <w:r>
+        <w:rPr>
+          <w:lang w:val="en-GB"/>
+        </w:rPr>
+        <w:t>VPN access and secure remote management of DMZ and LAN servers</w:t>
+      </w:r>
+    </w:p>
+    <w:p>
+      <w:pPr>
+        <w:pStyle w:val="ListParagraph"/>
+        <w:numPr>
+          <w:ilvl w:val="0"/>
+          <w:numId w:val="1"/>
+        </w:numPr>
+        <w:rPr>
+          <w:lang w:val="en-GB"/>
+        </w:rPr>
+      </w:pPr>
+      <w:r>
+        <w:rPr>
+          <w:lang w:val="en-GB"/>
+        </w:rPr>
+        <w:t>IDS functioning: show/prove for detections of intrusions, attempts, scans, attacks, abuse, malware that you wanted to detect.</w:t>
+      </w:r>
+    </w:p>
+    <w:p>
+      <w:pPr>
+        <w:pStyle w:val="ListParagraph"/>
+        <w:numPr>
+          <w:ilvl w:val="0"/>
+          <w:numId w:val="1"/>
+        </w:numPr>
+        <w:rPr>
+          <w:lang w:val="en-GB"/>
+        </w:rPr>
+      </w:pPr>
+      <w:r>
+        <w:rPr>
+          <w:lang w:val="en-GB"/>
+        </w:rPr>
+        <w:t>How should Incident Management (concepts) be set up if this was a real company</w:t>
+      </w:r>
+    </w:p>
+    <w:p>
+      <w:pPr>
+        <w:pStyle w:val="ListParagraph"/>
+        <w:numPr>
+          <w:ilvl w:val="0"/>
+          <w:numId w:val="1"/>
+        </w:numPr>
+        <w:rPr>
+          <w:lang w:val="en-GB"/>
+        </w:rPr>
+      </w:pPr>
+      <w:r>
+        <w:rPr>
+          <w:lang w:val="en-GB"/>
+        </w:rPr>
+        <w:t>Monitoring: Show that good and bad statuses of your IT environment can be monitored in a SOC-like environment</w:t>
+      </w:r>
+    </w:p>
+    <w:p>
+      <w:pPr>
+        <w:pStyle w:val="ListParagraph"/>
+        <w:numPr>
+          <w:ilvl w:val="0"/>
+          <w:numId w:val="1"/>
+        </w:numPr>
+        <w:rPr>
+          <w:lang w:val="en-GB"/>
+        </w:rPr>
+      </w:pPr>
+      <w:r>
+        <w:rPr>
+          <w:lang w:val="en-GB"/>
+        </w:rPr>
+        <w:t>What are the results of your IT Risk Analysis (qualitative)</w:t>
+      </w:r>
+    </w:p>
+    <w:p>
+      <w:pPr>
+        <w:pStyle w:val="ListParagraph"/>
+        <w:numPr>
+          <w:ilvl w:val="0"/>
+          <w:numId w:val="1"/>
+        </w:numPr>
+        <w:rPr>
+          <w:lang w:val="en-GB"/>
+        </w:rPr>
+      </w:pPr>
+      <w:r>
+        <w:rPr>
+          <w:lang w:val="en-GB"/>
+        </w:rPr>
+        <w:t>Is user management (System Defence) correctly implemented?</w:t>
+      </w:r>
+    </w:p>
+    <w:p>
+      <w:pPr>
+        <w:rPr>
+          <w:lang w:val="en-GB"/>
+        </w:rPr>
+      </w:pPr>
+      <w:r>
+        <w:rPr>
+          <w:lang w:val="en-GB"/>
+        </w:rPr>
+        <w:t xml:space="preserve">   </w:t>
+      </w:r>
+    </w:p>
+    <w:p>
+      <w:pPr>
+        <w:rPr>
+          <w:lang w:val="en-GB"/>
+        </w:rPr>
+      </w:pPr>
+    </w:p>
+    <w:p>
+      <w:pPr>
+        <w:pStyle w:val="Heading1"/>
+      </w:pPr>
+      <w:bookmarkStart w:id="6" w:name="_Toc34380099"/>
+      <w:r>
+        <w:t xml:space="preserve">Overall </w:t>
+      </w:r>
+      <w:proofErr w:type="spellStart"/>
+      <w:r>
+        <w:t>Conclusion</w:t>
+      </w:r>
+      <w:bookmarkEnd w:id="6"/>
+      <w:proofErr w:type="spellEnd"/>
+    </w:p>
+    <w:p>
+      <w:pPr>
+        <w:pStyle w:val="ListParagraph"/>
+        <w:numPr>
+          <w:ilvl w:val="0"/>
+          <w:numId w:val="1"/>
+        </w:numPr>
+        <w:rPr>
+          <w:lang w:val="en-GB"/>
+        </w:rPr>
+      </w:pPr>
+      <w:r>
+        <w:rPr>
+          <w:lang w:val="en-GB"/>
+        </w:rPr>
+        <w:t>Conclusions on the accomplished level of security for the company, and an advice for remaining improvements of the security for the company.</w:t>
+      </w:r>
+    </w:p>
+    <w:p>
+      <w:pPr>
+        <w:rPr>
+          <w:lang w:val="en-GB"/>
+        </w:rPr>
+      </w:pPr>
+    </w:p>
+    <w:p>
+      <w:pPr>
+        <w:pStyle w:val="Heading1"/>
+      </w:pPr>
+      <w:bookmarkStart w:id="7" w:name="_Toc34380100"/>
+      <w:proofErr w:type="spellStart"/>
+      <w:r>
+        <w:lastRenderedPageBreak/>
+        <w:t>Reflection</w:t>
+      </w:r>
+      <w:bookmarkEnd w:id="7"/>
+      <w:proofErr w:type="spellEnd"/>
+    </w:p>
+    <w:p>
+      <w:pPr>
+        <w:pStyle w:val="ListParagraph"/>
+        <w:numPr>
+          <w:ilvl w:val="0"/>
+          <w:numId w:val="1"/>
+        </w:numPr>
+        <w:rPr>
+          <w:lang w:val="en-GB"/>
+        </w:rPr>
+      </w:pPr>
+      <w:r>
+        <w:rPr>
+          <w:lang w:val="en-GB"/>
+        </w:rPr>
+        <w:t xml:space="preserve">Critical reflection on the results of your own learning process thus far. </w:t>
+      </w:r>
+    </w:p>
+    <w:p>
+      <w:pPr>
+        <w:pStyle w:val="ListParagraph"/>
+        <w:numPr>
+          <w:ilvl w:val="0"/>
+          <w:numId w:val="1"/>
+        </w:numPr>
+        <w:rPr>
+          <w:lang w:val="en-GB"/>
+        </w:rPr>
+      </w:pPr>
+      <w:r>
+        <w:rPr>
+          <w:lang w:val="en-GB"/>
+        </w:rPr>
+        <w:t>How was your Pro-active attitude (being present, taking initiative) towards the basic knowledge and the project activities</w:t>
+      </w:r>
+    </w:p>
+    <w:p>
+      <w:pPr>
+        <w:pStyle w:val="ListParagraph"/>
+        <w:numPr>
+          <w:ilvl w:val="0"/>
+          <w:numId w:val="1"/>
+        </w:numPr>
+        <w:rPr>
+          <w:lang w:val="en-GB"/>
+        </w:rPr>
+      </w:pPr>
+      <w:r>
+        <w:rPr>
+          <w:lang w:val="en-GB"/>
+        </w:rPr>
+        <w:t>How did you communicate with teachers, fellow students, experts (presenting, advising, inquiring and eventual reporting)</w:t>
+      </w:r>
+    </w:p>
+    <w:p>
+      <w:pPr>
+        <w:rPr>
+          <w:lang w:val="en-GB"/>
+        </w:rPr>
+      </w:pPr>
+      <w:r>
+        <w:rPr>
+          <w:lang w:val="en-GB"/>
+        </w:rPr>
+        <w:br w:type="page"/>
+      </w:r>
+    </w:p>
+    <w:p>
+      <w:pPr>
+        <w:rPr>
+          <w:lang w:val="en-GB"/>
+        </w:rPr>
+      </w:pPr>
+      <w:r>
+        <w:rPr>
+          <w:b/>
+          <w:bCs/>
+          <w:lang w:val="en-GB"/>
+        </w:rPr>
+        <w:lastRenderedPageBreak/>
+        <w:t>Network separation:</w:t>
+      </w:r>
+      <w:r>
+        <w:rPr>
+          <w:lang w:val="en-GB"/>
+        </w:rPr>
+        <w:t xml:space="preserve"> </w:t>
+      </w:r>
+    </w:p>
+    <w:p>
+      <w:pPr>
+        <w:rPr>
+          <w:lang w:val="en-GB"/>
+        </w:rPr>
+      </w:pPr>
+      <w:r>
+        <w:rPr>
+          <w:lang w:val="en-GB"/>
+        </w:rPr>
+        <w:t xml:space="preserve">Why? </w:t>
+      </w:r>
+    </w:p>
+    <w:p>
+      <w:pPr>
+        <w:pStyle w:val="ListParagraph"/>
+        <w:numPr>
+          <w:ilvl w:val="0"/>
+          <w:numId w:val="1"/>
+        </w:numPr>
+      </w:pPr>
+      <w:r>
+        <w:t xml:space="preserve">Security omdat </w:t>
+      </w:r>
+      <w:r>
+        <w:t xml:space="preserve">als er 1 </w:t>
+      </w:r>
+      <w:proofErr w:type="spellStart"/>
+      <w:r>
+        <w:t>gehacked</w:t>
+      </w:r>
+      <w:proofErr w:type="spellEnd"/>
+      <w:r>
+        <w:t xml:space="preserve"> zou worden dan is de rest nog niet </w:t>
+      </w:r>
+      <w:proofErr w:type="spellStart"/>
+      <w:r>
+        <w:t>gehacked</w:t>
+      </w:r>
+      <w:proofErr w:type="spellEnd"/>
+      <w:r>
+        <w:t>.</w:t>
+      </w:r>
+    </w:p>
+    <w:p>
+      <w:pPr>
+        <w:pStyle w:val="ListParagraph"/>
+        <w:numPr>
+          <w:ilvl w:val="0"/>
+          <w:numId w:val="1"/>
+        </w:numPr>
+      </w:pPr>
+      <w:r>
+        <w:t>Performance als alles op 1 netwerk zit dan wordt t trager omdat alles broadcast.</w:t>
+      </w:r>
+    </w:p>
+    <w:p/>
+    <w:p>
+      <w:pPr>
+        <w:rPr>
+          <w:lang w:val="en-GB"/>
+        </w:rPr>
+      </w:pPr>
+      <w:proofErr w:type="spellStart"/>
+      <w:r>
+        <w:rPr>
+          <w:lang w:val="en-GB"/>
+        </w:rPr>
+        <w:t>Waar</w:t>
+      </w:r>
+      <w:proofErr w:type="spellEnd"/>
+      <w:r>
+        <w:rPr>
+          <w:lang w:val="en-GB"/>
+        </w:rPr>
+        <w:t xml:space="preserve"> </w:t>
+      </w:r>
+      <w:proofErr w:type="spellStart"/>
+      <w:r>
+        <w:rPr>
+          <w:lang w:val="en-GB"/>
+        </w:rPr>
+        <w:t>plaats</w:t>
+      </w:r>
+      <w:proofErr w:type="spellEnd"/>
+      <w:r>
+        <w:rPr>
+          <w:lang w:val="en-GB"/>
+        </w:rPr>
+        <w:t xml:space="preserve"> je firewalls</w:t>
+      </w:r>
+    </w:p>
+    <w:p>
+      <w:pPr>
+        <w:rPr>
+          <w:lang w:val="en-GB"/>
+        </w:rPr>
+      </w:pPr>
+      <w:r>
+        <w:rPr>
+          <w:lang w:val="en-GB"/>
+        </w:rPr>
+        <w:t>1. between a local network a</w:t>
+      </w:r>
+      <w:r>
+        <w:rPr>
+          <w:lang w:val="en-GB"/>
+        </w:rPr>
+        <w:t>nd external networks</w:t>
+      </w:r>
+    </w:p>
+    <w:p>
+      <w:pPr>
+        <w:rPr>
+          <w:lang w:val="en-GB"/>
+        </w:rPr>
+      </w:pPr>
+      <w:r>
+        <w:rPr>
+          <w:lang w:val="en-GB"/>
+        </w:rPr>
+        <w:t>2. on gateways to important subnets within the LAN</w:t>
+      </w:r>
+    </w:p>
+    <w:p>
+      <w:r>
+        <w:t>3. End-points user-device/server</w:t>
+      </w:r>
+    </w:p>
+    <w:p/>
+    <w:p>
+      <w:r>
+        <w:t>Een groter n</w:t>
+      </w:r>
+      <w:r>
+        <w:t>etwerk met meer firewalls betekend niet gelijk dat het veiliger is, als de firewalls niet sterk zijn of niet goed opgezet dan kan het weinig nut hebben.</w:t>
+      </w:r>
+    </w:p>
+    <w:p/>
+    <w:p>
+      <w:r>
+        <w:t>DMZ: zit een webserver in die met de buitenkant praat.</w:t>
+      </w:r>
+    </w:p>
+    <w:p/>
+    <w:p>
+      <w:pPr>
+        <w:rPr>
+          <w:lang w:val="en-GB"/>
+        </w:rPr>
+      </w:pPr>
+      <w:r>
+        <w:rPr>
+          <w:b/>
+          <w:bCs/>
+          <w:lang w:val="en-GB"/>
+        </w:rPr>
+        <w:t>Internal examples:</w:t>
+      </w:r>
+      <w:r>
+        <w:rPr>
+          <w:lang w:val="en-GB"/>
+        </w:rPr>
+        <w:t xml:space="preserve"> Data </w:t>
+      </w:r>
+      <w:proofErr w:type="spellStart"/>
+      <w:r>
+        <w:rPr>
+          <w:lang w:val="en-GB"/>
+        </w:rPr>
+        <w:t>center</w:t>
+      </w:r>
+      <w:proofErr w:type="spellEnd"/>
+      <w:r>
+        <w:rPr>
+          <w:lang w:val="en-GB"/>
+        </w:rPr>
+        <w:t xml:space="preserve">, extranet, remote </w:t>
+      </w:r>
+      <w:r>
+        <w:rPr>
+          <w:lang w:val="en-GB"/>
+        </w:rPr>
+        <w:t>access, lab, desktop, wireless.</w:t>
+      </w:r>
+    </w:p>
+    <w:p>
+      <w:pPr>
+        <w:rPr>
+          <w:lang w:val="en-GB"/>
+        </w:rPr>
+      </w:pPr>
+      <w:r>
+        <w:rPr>
+          <w:b/>
+          <w:bCs/>
+          <w:lang w:val="en-GB"/>
+        </w:rPr>
+        <w:t xml:space="preserve">External: </w:t>
+      </w:r>
+      <w:r>
+        <w:rPr>
+          <w:lang w:val="en-GB"/>
+        </w:rPr>
+        <w:t xml:space="preserve">DMZ, server data </w:t>
+      </w:r>
+      <w:proofErr w:type="spellStart"/>
+      <w:r>
+        <w:rPr>
+          <w:lang w:val="en-GB"/>
+        </w:rPr>
+        <w:t>center</w:t>
+      </w:r>
+      <w:proofErr w:type="spellEnd"/>
+      <w:r>
+        <w:rPr>
+          <w:lang w:val="en-GB"/>
+        </w:rPr>
+        <w:t>, remote access, test or staging, internet.</w:t>
+      </w:r>
+    </w:p>
+    <w:p>
+      <w:pPr>
+        <w:rPr>
+          <w:lang w:val="en-GB"/>
+        </w:rPr>
+      </w:pPr>
+    </w:p>
+    <w:p>
+      <w:pPr>
+        <w:rPr>
+          <w:lang w:val="en-GB"/>
+        </w:rPr>
+      </w:pPr>
+      <w:r>
+        <w:rPr>
+          <w:b/>
+          <w:bCs/>
+          <w:lang w:val="en-GB"/>
+        </w:rPr>
+        <w:t xml:space="preserve">Firewall rules/policies: </w:t>
+      </w:r>
+      <w:r>
+        <w:rPr>
+          <w:lang w:val="en-GB"/>
+        </w:rPr>
+        <w:t>DMZ only accessible from the outside, not connected to internal network.</w:t>
+      </w:r>
+    </w:p>
+    <w:p>
+      <w:pPr>
+        <w:rPr>
+          <w:lang w:val="en-GB"/>
+        </w:rPr>
+      </w:pPr>
+    </w:p>
+    <w:p>
+      <w:pPr>
+        <w:rPr>
+          <w:lang w:val="en-GB"/>
+        </w:rPr>
+      </w:pPr>
+      <w:r>
+        <w:rPr>
+          <w:lang w:val="en-GB"/>
+        </w:rPr>
+        <w:t xml:space="preserve">2 kinds of firewalls: </w:t>
+      </w:r>
+      <w:r>
+        <w:rPr>
+          <w:b/>
+          <w:bCs/>
+          <w:lang w:val="en-GB"/>
+        </w:rPr>
+        <w:t>Stateless:</w:t>
+      </w:r>
+      <w:r>
+        <w:rPr>
+          <w:lang w:val="en-GB"/>
+        </w:rPr>
+        <w:t xml:space="preserve"> firewall filter, also known as an access.</w:t>
+      </w:r>
+    </w:p>
+    <w:p>
+      <w:pPr>
+        <w:rPr>
+          <w:lang w:val="en-GB"/>
+        </w:rPr>
+      </w:pPr>
+      <w:r>
+        <w:rPr>
+          <w:b/>
+          <w:bCs/>
+          <w:lang w:val="en-GB"/>
+        </w:rPr>
+        <w:t>Stateful:</w:t>
+      </w:r>
+      <w:r>
+        <w:rPr>
+          <w:lang w:val="en-GB"/>
+        </w:rPr>
+        <w:t xml:space="preserve"> firewalls can watch traffic streams from end to end. Firewall might know what the intensions of the user is.</w:t>
+      </w:r>
+    </w:p>
+    <w:p>
+      <w:pPr>
+        <w:rPr>
+          <w:lang w:val="en-GB"/>
+        </w:rPr>
+      </w:pPr>
+    </w:p>
+    <w:p>
+      <w:pPr>
+        <w:rPr>
+          <w:lang w:val="en-GB"/>
+        </w:rPr>
+      </w:pPr>
+      <w:r>
+        <w:rPr>
+          <w:b/>
+          <w:bCs/>
+          <w:lang w:val="en-GB"/>
+        </w:rPr>
+        <w:t xml:space="preserve">Next-generation firewall: </w:t>
+      </w:r>
+      <w:r>
+        <w:rPr>
+          <w:lang w:val="en-GB"/>
+        </w:rPr>
+        <w:t>NGFWs typically feature advance functions including: application awareness, integrated intrusion prevention systems, identity awareness – user group control.</w:t>
+      </w:r>
+    </w:p>
+    <w:p>
+      <w:pPr>
+        <w:rPr>
+          <w:lang w:val="en-GB"/>
+        </w:rPr>
+      </w:pPr>
+      <w:r>
+        <w:rPr>
+          <w:lang w:val="en-GB"/>
+        </w:rPr>
+        <w:br w:type="page"/>
+      </w:r>
+    </w:p>
+    <w:p>
+      <w:pPr>
+        <w:rPr>
+          <w:lang w:val="en-GB"/>
+        </w:rPr>
+      </w:pPr>
+      <w:r>
+        <w:rPr>
+          <w:b/>
+          <w:bCs/>
+          <w:lang w:val="en-GB"/>
+        </w:rPr>
+        <w:lastRenderedPageBreak/>
+        <w:t>Secure connections met crypto:</w:t>
+      </w:r>
+    </w:p>
+    <w:p>
+      <w:pPr>
+        <w:rPr>
+          <w:lang w:val="en-GB"/>
+        </w:rPr>
+      </w:pPr>
+      <w:r>
+        <w:rPr>
+          <w:lang w:val="en-GB"/>
+        </w:rPr>
+        <w:t xml:space="preserve">Modern crypto: Password </w:t>
+      </w:r>
+      <w:proofErr w:type="spellStart"/>
+      <w:r>
+        <w:rPr>
+          <w:lang w:val="en-GB"/>
+        </w:rPr>
+        <w:t>hasing</w:t>
+      </w:r>
+      <w:proofErr w:type="spellEnd"/>
+      <w:r>
+        <w:rPr>
+          <w:lang w:val="en-GB"/>
+        </w:rPr>
+        <w:t>, secure connections and transactions/</w:t>
+      </w:r>
+      <w:proofErr w:type="spellStart"/>
+      <w:r>
+        <w:rPr>
+          <w:lang w:val="en-GB"/>
+        </w:rPr>
+        <w:t>commnications</w:t>
+      </w:r>
+      <w:proofErr w:type="spellEnd"/>
+      <w:r>
+        <w:rPr>
+          <w:lang w:val="en-GB"/>
+        </w:rPr>
+        <w:t xml:space="preserve">, </w:t>
+      </w:r>
+      <w:proofErr w:type="spellStart"/>
+      <w:r>
+        <w:rPr>
+          <w:lang w:val="en-GB"/>
+        </w:rPr>
+        <w:t>encrtyped</w:t>
+      </w:r>
+      <w:proofErr w:type="spellEnd"/>
+      <w:r>
+        <w:rPr>
+          <w:lang w:val="en-GB"/>
+        </w:rPr>
+        <w:t xml:space="preserve"> </w:t>
+      </w:r>
+      <w:proofErr w:type="spellStart"/>
+      <w:r>
+        <w:rPr>
+          <w:lang w:val="en-GB"/>
+        </w:rPr>
+        <w:t>wifi</w:t>
+      </w:r>
+      <w:proofErr w:type="spellEnd"/>
+      <w:r>
+        <w:rPr>
+          <w:lang w:val="en-GB"/>
+        </w:rPr>
+        <w:t xml:space="preserve">, disk encryption, </w:t>
+      </w:r>
+      <w:proofErr w:type="spellStart"/>
+      <w:r>
+        <w:rPr>
+          <w:lang w:val="en-GB"/>
+        </w:rPr>
+        <w:t>digitale</w:t>
+      </w:r>
+      <w:proofErr w:type="spellEnd"/>
+      <w:r>
+        <w:rPr>
+          <w:lang w:val="en-GB"/>
+        </w:rPr>
+        <w:t xml:space="preserve"> signatures, digital money, cars.</w:t>
+      </w:r>
+    </w:p>
+    <w:p>
+      <w:pPr>
+        <w:rPr>
+          <w:lang w:val="en-GB"/>
+        </w:rPr>
+      </w:pPr>
+    </w:p>
+    <w:p>
+      <w:pPr>
+        <w:rPr>
+          <w:lang w:val="en-GB"/>
+        </w:rPr>
+      </w:pPr>
+      <w:r>
+        <w:rPr>
+          <w:lang w:val="en-GB"/>
+        </w:rPr>
+        <w:t>Symmetrical encryption sender and receiver use the same key</w:t>
+      </w:r>
+    </w:p>
+    <w:p>
+      <w:pPr>
+        <w:rPr>
+          <w:lang w:val="en-GB"/>
+        </w:rPr>
+      </w:pPr>
+    </w:p>
+    <w:p>
+      <w:pPr>
+        <w:rPr>
+          <w:lang w:val="en-GB"/>
+        </w:rPr>
+      </w:pPr>
+      <w:r>
+        <w:rPr>
+          <w:lang w:val="en-GB"/>
+        </w:rPr>
+        <w:t xml:space="preserve">Asymmetrical encryption: every user has a keypair consisting of a </w:t>
+      </w:r>
+    </w:p>
+    <w:p>
+      <w:pPr>
+        <w:rPr>
+          <w:lang w:val="en-GB"/>
+        </w:rPr>
+      </w:pPr>
+      <w:r>
+        <w:rPr>
+          <w:lang w:val="en-GB"/>
+        </w:rPr>
+        <w:t>public key</w:t>
+      </w:r>
+    </w:p>
+    <w:p>
+      <w:pPr>
+        <w:rPr>
+          <w:lang w:val="en-GB"/>
+        </w:rPr>
+      </w:pPr>
+      <w:r>
+        <w:rPr>
+          <w:lang w:val="en-GB"/>
+        </w:rPr>
+        <w:t>1. used for encryption.</w:t>
+      </w:r>
+      <w:r>
+        <w:rPr>
+          <w:lang w:val="en-GB"/>
+        </w:rPr>
+        <w:t xml:space="preserve"> </w:t>
+      </w:r>
+    </w:p>
+    <w:p>
+      <w:pPr>
+        <w:rPr>
+          <w:lang w:val="en-GB"/>
+        </w:rPr>
+      </w:pPr>
+      <w:r>
+        <w:rPr>
+          <w:lang w:val="en-GB"/>
+        </w:rPr>
+        <w:t>2. check signatures</w:t>
+      </w:r>
+    </w:p>
+    <w:p>
+      <w:pPr>
+        <w:rPr>
+          <w:lang w:val="en-GB"/>
+        </w:rPr>
+      </w:pPr>
+      <w:r>
+        <w:rPr>
+          <w:lang w:val="en-GB"/>
+        </w:rPr>
+        <w:t>A private key:</w:t>
+      </w:r>
+    </w:p>
+    <w:p>
+      <w:pPr>
+        <w:rPr>
+          <w:lang w:val="en-GB"/>
+        </w:rPr>
+      </w:pPr>
+      <w:r>
+        <w:rPr>
+          <w:lang w:val="en-GB"/>
+        </w:rPr>
+        <w:t>1. used for decryption</w:t>
+      </w:r>
+    </w:p>
+    <w:p>
+      <w:pPr>
+        <w:rPr>
+          <w:lang w:val="en-GB"/>
+        </w:rPr>
+      </w:pPr>
+      <w:r>
+        <w:rPr>
+          <w:lang w:val="en-GB"/>
+        </w:rPr>
+        <w:t>2. place signature (</w:t>
+      </w:r>
+      <w:proofErr w:type="spellStart"/>
+      <w:r>
+        <w:rPr>
+          <w:lang w:val="en-GB"/>
+        </w:rPr>
+        <w:t>signen</w:t>
+      </w:r>
+      <w:proofErr w:type="spellEnd"/>
+      <w:r>
+        <w:rPr>
+          <w:lang w:val="en-GB"/>
+        </w:rPr>
+        <w:t>)</w:t>
+      </w:r>
+    </w:p>
+    <w:p>
+      <w:pPr>
+        <w:rPr>
+          <w:lang w:val="en-GB"/>
+        </w:rPr>
+      </w:pPr>
+      <w:r>
+        <w:rPr>
+          <w:b/>
+          <w:bCs/>
+          <w:lang w:val="en-GB"/>
+        </w:rPr>
+        <w:t>Never design your own crypto</w:t>
+      </w:r>
+    </w:p>
+    <w:p>
+      <w:pPr>
+        <w:rPr>
+          <w:b/>
+          <w:bCs/>
+          <w:lang w:val="en-GB"/>
+        </w:rPr>
+      </w:pPr>
+    </w:p>
+    <w:p>
+      <w:pPr>
+        <w:rPr>
+          <w:b/>
+          <w:bCs/>
+          <w:lang w:val="en-GB"/>
+        </w:rPr>
+      </w:pPr>
+      <w:r>
+        <w:rPr>
+          <w:b/>
+          <w:bCs/>
+          <w:lang w:val="en-GB"/>
+        </w:rPr>
+        <w:br w:type="page"/>
+      </w:r>
+    </w:p>
+    <w:p>
+      <w:pPr>
+        <w:pStyle w:val="Heading1"/>
+        <w:rPr>
+          <w:lang w:val="en-GB"/>
+        </w:rPr>
+      </w:pPr>
+      <w:r>
+        <w:rPr>
+          <w:lang w:val="en-GB"/>
+        </w:rPr>
+        <w:lastRenderedPageBreak/>
+        <w:t>My company</w:t>
+      </w:r>
+    </w:p>
+    <w:p>
+      <w:pPr>
+        <w:rPr>
+          <w:lang w:val="en-GB"/>
+        </w:rPr>
+      </w:pPr>
+      <w:r>
+        <w:rPr>
+          <w:lang w:val="en-GB"/>
+        </w:rPr>
+        <w:t xml:space="preserve">I use </w:t>
+      </w:r>
+      <w:r>
+        <w:rPr>
+          <w:lang w:val="en-GB"/>
+        </w:rPr>
+        <w:t>the</w:t>
+      </w:r>
+      <w:r>
+        <w:rPr>
+          <w:lang w:val="en-GB"/>
+        </w:rPr>
+        <w:t xml:space="preserve"> company </w:t>
+      </w:r>
+      <w:r>
+        <w:rPr>
+          <w:lang w:val="en-GB"/>
+        </w:rPr>
+        <w:t xml:space="preserve">found on canvas. </w:t>
+      </w:r>
+    </w:p>
+    <w:p>
+      <w:pPr>
+        <w:rPr>
+          <w:lang w:val="en-GB"/>
+        </w:rPr>
+      </w:pPr>
+      <w:r>
+        <w:rPr>
+          <w:lang w:val="en-GB"/>
+        </w:rPr>
+        <w:t>“</w:t>
+      </w:r>
+      <w:r>
+        <w:rPr>
+          <w:lang w:val="en-GB"/>
+        </w:rPr>
+        <w:t>The example design is based on company X, a small company with about 10 employees that hosts web-sites for their customers. They provide so-called virtual hosting in the Company X DMZ to serve the Internet (WAN). They also run their own company X web site in the same environment. DNS-service is also provided here. Internally (LAN), they host internal services like a Windows domain controller for managing user accounts, corresponding security policies and eventually hosting an internal DNS service. Both networks DMZ and LAN contain an IDS-sensor that detects specific intrusions and hacking attempts.  The LAN (users and internal servers use the same network) also contains a monitoring server.</w:t>
+      </w:r>
+      <w:r>
+        <w:rPr>
+          <w:lang w:val="en-GB"/>
+        </w:rPr>
+        <w:t xml:space="preserve">” </w:t>
+      </w:r>
+      <w:r>
+        <w:rPr>
+          <w:lang w:val="en-GB"/>
+        </w:rPr>
+        <w:t xml:space="preserve"> </w:t>
+      </w:r>
+      <w:sdt>
+        <w:sdtPr>
+          <w:rPr>
+            <w:lang w:val="en-GB"/>
+          </w:rPr>
+          <w:id w:val="-993102957"/>
+          <w:citation/>
+        </w:sdtPr>
+        <w:sdtContent>
+          <w:r>
+            <w:rPr>
+              <w:lang w:val="en-GB"/>
+            </w:rPr>
+            <w:fldChar w:fldCharType="begin"/>
+          </w:r>
+          <w:r>
+            <w:rPr>
+              <w:lang w:val="en-GB"/>
+            </w:rPr>
+            <w:instrText xml:space="preserve"> CITATION exp \l 2057 </w:instrText>
+          </w:r>
+          <w:r>
+            <w:rPr>
+              <w:lang w:val="en-GB"/>
+            </w:rPr>
+            <w:fldChar w:fldCharType="separate"/>
+          </w:r>
+          <w:r>
+            <w:rPr>
+              <w:noProof/>
+              <w:lang w:val="en-GB"/>
+            </w:rPr>
+            <w:t>(explanation basic knowledge assignment, n.d.)</w:t>
+          </w:r>
+          <w:r>
+            <w:rPr>
+              <w:lang w:val="en-GB"/>
+            </w:rPr>
+            <w:fldChar w:fldCharType="end"/>
+          </w:r>
+        </w:sdtContent>
+      </w:sdt>
+    </w:p>
+    <w:p>
+      <w:pPr>
+        <w:rPr>
+          <w:b/>
+          <w:bCs/>
+          <w:lang w:val="en-GB"/>
+        </w:rPr>
+      </w:pPr>
+      <w:r>
+        <w:rPr>
+          <w:b/>
+          <w:bCs/>
+          <w:lang w:val="en-GB"/>
+        </w:rPr>
+        <w:t xml:space="preserve"> </w:t>
+      </w:r>
+    </w:p>
+    <w:tbl>
+      <w:tblPr>
+        <w:tblStyle w:val="TableGrid"/>
+        <w:tblW w:w="0" w:type="auto"/>
+        <w:tblLook w:val="04A0" w:firstRow="1" w:lastRow="0" w:firstColumn="1" w:lastColumn="0" w:noHBand="0" w:noVBand="1"/>
+      </w:tblPr>
+      <w:tblGrid>
+        <w:gridCol w:w="3020"/>
+        <w:gridCol w:w="3021"/>
+        <w:gridCol w:w="3021"/>
+      </w:tblGrid>
+      <w:tr>
+        <w:tc>
+          <w:tcPr>
+            <w:tcW w:w="3020" w:type="dxa"/>
+          </w:tcPr>
+          <w:p>
+            <w:pPr>
+              <w:rPr>
+                <w:b/>
+                <w:bCs/>
+                <w:lang w:val="en-GB"/>
+              </w:rPr>
+            </w:pPr>
+            <w:r>
+              <w:rPr>
+                <w:b/>
+                <w:bCs/>
+                <w:lang w:val="en-GB"/>
+              </w:rPr>
+              <w:t>Dimension</w:t>
+            </w:r>
+          </w:p>
+        </w:tc>
+        <w:tc>
+          <w:tcPr>
+            <w:tcW w:w="3021" w:type="dxa"/>
+          </w:tcPr>
+          <w:p>
+            <w:pPr>
+              <w:rPr>
+                <w:b/>
+                <w:bCs/>
+                <w:lang w:val="en-GB"/>
+              </w:rPr>
+            </w:pPr>
+            <w:r>
+              <w:rPr>
+                <w:b/>
+                <w:bCs/>
+                <w:lang w:val="en-GB"/>
+              </w:rPr>
+              <w:t>Attribute</w:t>
+            </w:r>
+          </w:p>
+        </w:tc>
+        <w:tc>
+          <w:tcPr>
+            <w:tcW w:w="3021" w:type="dxa"/>
+          </w:tcPr>
+          <w:p>
+            <w:pPr>
+              <w:rPr>
+                <w:lang w:val="en-GB"/>
+              </w:rPr>
+            </w:pPr>
+            <w:r>
+              <w:rPr>
+                <w:b/>
+                <w:bCs/>
+                <w:lang w:val="en-GB"/>
+              </w:rPr>
+              <w:t>Threat</w:t>
+            </w:r>
+          </w:p>
+        </w:tc>
+      </w:tr>
+      <w:tr>
+        <w:tc>
+          <w:tcPr>
+            <w:tcW w:w="3020" w:type="dxa"/>
+          </w:tcPr>
+          <w:p>
+            <w:pPr>
+              <w:rPr>
+                <w:b/>
+                <w:bCs/>
+                <w:lang w:val="en-GB"/>
+              </w:rPr>
+            </w:pPr>
+            <w:r>
+              <w:rPr>
+                <w:b/>
+                <w:bCs/>
+                <w:lang w:val="en-GB"/>
+              </w:rPr>
+              <w:t>Confidentiality</w:t>
+            </w:r>
+          </w:p>
+        </w:tc>
+        <w:tc>
+          <w:tcPr>
+            <w:tcW w:w="3021" w:type="dxa"/>
+          </w:tcPr>
+          <w:p>
+            <w:pPr>
+              <w:rPr>
+                <w:lang w:val="en-GB"/>
+              </w:rPr>
+            </w:pPr>
+            <w:bookmarkStart w:id="8" w:name="_GoBack"/>
+            <w:bookmarkEnd w:id="8"/>
+          </w:p>
+        </w:tc>
+        <w:tc>
+          <w:tcPr>
+            <w:tcW w:w="3021" w:type="dxa"/>
+          </w:tcPr>
+          <w:p>
+            <w:pPr>
+              <w:rPr>
+                <w:lang w:val="en-GB"/>
+              </w:rPr>
+            </w:pPr>
+          </w:p>
+        </w:tc>
+      </w:tr>
+      <w:tr>
+        <w:tc>
+          <w:tcPr>
+            <w:tcW w:w="3020" w:type="dxa"/>
+          </w:tcPr>
+          <w:p>
+            <w:pPr>
+              <w:rPr>
+                <w:b/>
+                <w:bCs/>
+                <w:lang w:val="en-GB"/>
+              </w:rPr>
+            </w:pPr>
+            <w:r>
+              <w:rPr>
+                <w:b/>
+                <w:bCs/>
+                <w:lang w:val="en-GB"/>
+              </w:rPr>
+              <w:t>Integrity</w:t>
+            </w:r>
+          </w:p>
+        </w:tc>
+        <w:tc>
+          <w:tcPr>
+            <w:tcW w:w="3021" w:type="dxa"/>
+          </w:tcPr>
+          <w:p>
+            <w:pPr>
+              <w:rPr>
+                <w:lang w:val="en-GB"/>
+              </w:rPr>
+            </w:pPr>
+          </w:p>
+        </w:tc>
+        <w:tc>
+          <w:tcPr>
+            <w:tcW w:w="3021" w:type="dxa"/>
+          </w:tcPr>
+          <w:p>
+            <w:pPr>
+              <w:rPr>
+                <w:lang w:val="en-GB"/>
+              </w:rPr>
+            </w:pPr>
+          </w:p>
+        </w:tc>
+      </w:tr>
+      <w:tr>
+        <w:tc>
+          <w:tcPr>
+            <w:tcW w:w="3020" w:type="dxa"/>
+          </w:tcPr>
+          <w:p>
+            <w:pPr>
+              <w:rPr>
+                <w:lang w:val="en-GB"/>
+              </w:rPr>
+            </w:pPr>
+          </w:p>
+        </w:tc>
+        <w:tc>
+          <w:tcPr>
+            <w:tcW w:w="3021" w:type="dxa"/>
+          </w:tcPr>
+          <w:p>
+            <w:pPr>
+              <w:rPr>
+                <w:lang w:val="en-GB"/>
+              </w:rPr>
+            </w:pPr>
+          </w:p>
+        </w:tc>
+        <w:tc>
+          <w:tcPr>
+            <w:tcW w:w="3021" w:type="dxa"/>
+          </w:tcPr>
+          <w:p>
+            <w:pPr>
+              <w:rPr>
+                <w:lang w:val="en-GB"/>
+              </w:rPr>
+            </w:pPr>
+          </w:p>
+        </w:tc>
+      </w:tr>
+      <w:tr>
+        <w:tc>
+          <w:tcPr>
+            <w:tcW w:w="3020" w:type="dxa"/>
+          </w:tcPr>
+          <w:p>
+            <w:pPr>
+              <w:rPr>
+                <w:b/>
+                <w:bCs/>
+                <w:lang w:val="en-GB"/>
+              </w:rPr>
+            </w:pPr>
+            <w:r>
+              <w:rPr>
+                <w:b/>
+                <w:bCs/>
+                <w:lang w:val="en-GB"/>
+              </w:rPr>
+              <w:t>Availability</w:t>
+            </w:r>
+          </w:p>
+        </w:tc>
+        <w:tc>
+          <w:tcPr>
+            <w:tcW w:w="3021" w:type="dxa"/>
+          </w:tcPr>
+          <w:p>
+            <w:pPr>
+              <w:rPr>
+                <w:lang w:val="en-GB"/>
+              </w:rPr>
+            </w:pPr>
+          </w:p>
+        </w:tc>
+        <w:tc>
+          <w:tcPr>
+            <w:tcW w:w="3021" w:type="dxa"/>
+          </w:tcPr>
           <w:p>
             <w:pPr>
               <w:rPr>
@@ -1211,6 +2816,57 @@
           <w:lang w:val="en-GB"/>
         </w:rPr>
       </w:pPr>
+    </w:p>
+    <w:p>
+      <w:pPr>
+        <w:rPr>
+          <w:rFonts w:asciiTheme="majorHAnsi" w:eastAsiaTheme="majorEastAsia" w:hAnsiTheme="majorHAnsi" w:cstheme="majorBidi"/>
+          <w:color w:val="2F5496" w:themeColor="accent1" w:themeShade="BF"/>
+          <w:sz w:val="32"/>
+          <w:szCs w:val="32"/>
+          <w:lang w:val="en-GB"/>
+        </w:rPr>
+      </w:pPr>
+      <w:r>
+        <w:rPr>
+          <w:noProof/>
+        </w:rPr>
+        <w:drawing>
+          <wp:inline distT="0" distB="0" distL="0" distR="0" wp14:anchorId="3AE974D9" wp14:editId="62E8C889">
+            <wp:extent cx="5760720" cy="4189095"/>
+            <wp:effectExtent l="0" t="0" r="0" b="1905"/>
+            <wp:docPr id="3" name="Picture 3"/>
+            <wp:cNvGraphicFramePr>
+              <a:graphicFrameLocks xmlns:a="http://schemas.openxmlformats.org/drawingml/2006/main" noChangeAspect="1"/>
+            </wp:cNvGraphicFramePr>
+            <a:graphic xmlns:a="http://schemas.openxmlformats.org/drawingml/2006/main">
+              <a:graphicData uri="http://schemas.openxmlformats.org/drawingml/2006/picture">
+                <pic:pic xmlns:pic="http://schemas.openxmlformats.org/drawingml/2006/picture">
+                  <pic:nvPicPr>
+                    <pic:cNvPr id="1" name=""/>
+                    <pic:cNvPicPr/>
+                  </pic:nvPicPr>
+                  <pic:blipFill>
+                    <a:blip r:embed="rId6"/>
+                    <a:stretch>
+                      <a:fillRect/>
+                    </a:stretch>
+                  </pic:blipFill>
+                  <pic:spPr>
+                    <a:xfrm>
+                      <a:off x="0" y="0"/>
+                      <a:ext cx="5760720" cy="4189095"/>
+                    </a:xfrm>
+                    <a:prstGeom prst="rect">
+                      <a:avLst/>
+                    </a:prstGeom>
+                  </pic:spPr>
+                </pic:pic>
+              </a:graphicData>
+            </a:graphic>
+          </wp:inline>
+        </w:drawing>
+      </w:r>
       <w:r>
         <w:rPr>
           <w:lang w:val="en-GB"/>
@@ -1225,580 +2881,1361 @@
           <w:lang w:val="en-GB"/>
         </w:rPr>
       </w:pPr>
-      <w:bookmarkStart w:id="2" w:name="_Toc25220609"/>
-      <w:bookmarkStart w:id="3" w:name="_Toc32483470"/>
       <w:r>
         <w:rPr>
           <w:lang w:val="en-GB"/>
         </w:rPr>
         <w:lastRenderedPageBreak/>
-        <w:t>Introduction</w:t>
-      </w:r>
-      <w:bookmarkEnd w:id="2"/>
-      <w:bookmarkEnd w:id="3"/>
-    </w:p>
-    <w:p>
-      <w:pPr>
-        <w:rPr>
-          <w:lang w:val="en-GB"/>
-        </w:rPr>
-      </w:pPr>
-      <w:r>
-        <w:rPr>
-          <w:lang w:val="en-GB"/>
-        </w:rPr>
-        <w:t>Before this semester I h</w:t>
-      </w:r>
-      <w:r>
-        <w:rPr>
-          <w:lang w:val="en-GB"/>
-        </w:rPr>
-        <w:t xml:space="preserve">ad </w:t>
-      </w:r>
-      <w:r>
-        <w:rPr>
-          <w:lang w:val="en-GB"/>
-        </w:rPr>
-        <w:t>some</w:t>
-      </w:r>
-      <w:r>
-        <w:rPr>
-          <w:lang w:val="en-GB"/>
-        </w:rPr>
-        <w:t xml:space="preserve"> prior knowledge and experience on security, Linux and networking.</w:t>
-      </w:r>
-      <w:r>
-        <w:rPr>
-          <w:lang w:val="en-GB"/>
-        </w:rPr>
-        <w:t xml:space="preserve"> Since I already did the CSA course. But I didn’t know a lot about defending and b</w:t>
-      </w:r>
-      <w:r>
-        <w:rPr>
-          <w:lang w:val="en-GB"/>
-        </w:rPr>
-        <w:t>ecause of this my preferred learning style was the style for beginners (style 1)</w:t>
-      </w:r>
-      <w:r>
-        <w:rPr>
-          <w:lang w:val="en-GB"/>
-        </w:rPr>
-        <w:t xml:space="preserve"> since I liked this a lot when I did CSA</w:t>
-      </w:r>
-      <w:r>
-        <w:rPr>
-          <w:lang w:val="en-GB"/>
-        </w:rPr>
-        <w:t>. In this document I have written down everything I learned and how I learned it. This was mostly done by following the instructions of the subjects and a lot of trial and error when trying things out myself.</w:t>
-      </w:r>
-    </w:p>
-    <w:p>
-      <w:pPr>
-        <w:rPr>
-          <w:lang w:val="en-GB"/>
-        </w:rPr>
-      </w:pPr>
-      <w:r>
-        <w:rPr>
-          <w:lang w:val="en-GB"/>
-        </w:rPr>
-        <w:t xml:space="preserve">My goal was to learn the basics of defending and try to use the knowledge I gained from the CSA course. </w:t>
-      </w:r>
-    </w:p>
-    <w:p>
-      <w:pPr>
-        <w:rPr>
-          <w:lang w:val="en-GB"/>
-        </w:rPr>
-      </w:pPr>
-    </w:p>
-    <w:p>
-      <w:pPr>
-        <w:rPr>
-          <w:lang w:val="en-GB"/>
-        </w:rPr>
-      </w:pPr>
-    </w:p>
-    <w:p>
-      <w:pPr>
-        <w:pStyle w:val="Heading1"/>
-        <w:rPr>
-          <w:lang w:val="en-GB"/>
-        </w:rPr>
-      </w:pPr>
-      <w:bookmarkStart w:id="4" w:name="_Toc32483471"/>
-      <w:r>
-        <w:rPr>
-          <w:lang w:val="en-GB"/>
-        </w:rPr>
-        <w:t>Demo and Test Environment</w:t>
-      </w:r>
-      <w:bookmarkEnd w:id="4"/>
-    </w:p>
-    <w:p>
-      <w:pPr>
-        <w:rPr>
-          <w:lang w:val="en-GB"/>
-        </w:rPr>
-      </w:pPr>
-      <w:r>
-        <w:rPr>
-          <w:lang w:val="en-GB"/>
-        </w:rPr>
-        <w:t>Build (Implementation details and essential configurations for each basic knowledge theme):</w:t>
-      </w:r>
-    </w:p>
-    <w:p>
-      <w:pPr>
-        <w:pStyle w:val="ListParagraph"/>
-        <w:numPr>
-          <w:ilvl w:val="0"/>
-          <w:numId w:val="1"/>
-        </w:numPr>
-        <w:rPr>
-          <w:lang w:val="en-GB"/>
-        </w:rPr>
-      </w:pPr>
-      <w:r>
-        <w:rPr>
-          <w:lang w:val="en-GB"/>
-        </w:rPr>
-        <w:t>Threat Analysis</w:t>
-      </w:r>
-    </w:p>
-    <w:p>
-      <w:pPr>
-        <w:pStyle w:val="ListParagraph"/>
-        <w:numPr>
-          <w:ilvl w:val="0"/>
-          <w:numId w:val="1"/>
-        </w:numPr>
-        <w:rPr>
-          <w:lang w:val="en-GB"/>
-        </w:rPr>
-      </w:pPr>
-      <w:r>
-        <w:rPr>
-          <w:lang w:val="en-GB"/>
-        </w:rPr>
-        <w:t>IP-address plan and network drawing reflecting your own demo network</w:t>
-      </w:r>
-    </w:p>
-    <w:p>
-      <w:pPr>
-        <w:pStyle w:val="ListParagraph"/>
-        <w:numPr>
-          <w:ilvl w:val="0"/>
-          <w:numId w:val="1"/>
-        </w:numPr>
-        <w:rPr>
-          <w:lang w:val="en-GB"/>
-        </w:rPr>
-      </w:pPr>
-      <w:r>
-        <w:rPr>
-          <w:lang w:val="en-GB"/>
-        </w:rPr>
-        <w:t>Firewall settings and rules necessary</w:t>
-      </w:r>
-    </w:p>
-    <w:p>
-      <w:pPr>
-        <w:pStyle w:val="ListParagraph"/>
-        <w:numPr>
-          <w:ilvl w:val="0"/>
-          <w:numId w:val="1"/>
-        </w:numPr>
-        <w:rPr>
-          <w:lang w:val="en-GB"/>
-        </w:rPr>
-      </w:pPr>
-      <w:r>
-        <w:rPr>
-          <w:lang w:val="en-GB"/>
-        </w:rPr>
-        <w:t>Secure Network Connections needed</w:t>
-      </w:r>
-    </w:p>
-    <w:p>
-      <w:pPr>
-        <w:pStyle w:val="ListParagraph"/>
-        <w:numPr>
-          <w:ilvl w:val="0"/>
-          <w:numId w:val="1"/>
-        </w:numPr>
-        <w:rPr>
-          <w:lang w:val="en-GB"/>
-        </w:rPr>
-      </w:pPr>
-      <w:r>
-        <w:rPr>
-          <w:lang w:val="en-GB"/>
-        </w:rPr>
-        <w:t>Secure Remote Access and Management (VPN settings)</w:t>
-      </w:r>
-    </w:p>
-    <w:p>
-      <w:pPr>
-        <w:pStyle w:val="ListParagraph"/>
-        <w:numPr>
-          <w:ilvl w:val="0"/>
-          <w:numId w:val="1"/>
-        </w:numPr>
-        <w:rPr>
-          <w:lang w:val="en-GB"/>
-        </w:rPr>
-      </w:pPr>
-      <w:r>
-        <w:rPr>
-          <w:lang w:val="en-GB"/>
-        </w:rPr>
-        <w:t>Intrusion Detection rules</w:t>
-      </w:r>
-    </w:p>
-    <w:p>
-      <w:pPr>
-        <w:pStyle w:val="ListParagraph"/>
-        <w:numPr>
-          <w:ilvl w:val="0"/>
-          <w:numId w:val="1"/>
-        </w:numPr>
-        <w:rPr>
-          <w:lang w:val="en-GB"/>
-        </w:rPr>
-      </w:pPr>
-      <w:r>
-        <w:rPr>
-          <w:lang w:val="en-GB"/>
-        </w:rPr>
-        <w:t>IT monitoring configuration</w:t>
-      </w:r>
-    </w:p>
-    <w:p>
-      <w:pPr>
-        <w:pStyle w:val="ListParagraph"/>
-        <w:numPr>
-          <w:ilvl w:val="0"/>
-          <w:numId w:val="1"/>
-        </w:numPr>
-        <w:rPr>
-          <w:lang w:val="en-GB"/>
-        </w:rPr>
-      </w:pPr>
-      <w:r>
-        <w:rPr>
-          <w:lang w:val="en-GB"/>
-        </w:rPr>
-        <w:t xml:space="preserve">User and management accounts for role based access (System security) </w:t>
-      </w:r>
-    </w:p>
-    <w:p>
-      <w:pPr>
-        <w:rPr>
-          <w:lang w:val="en-GB"/>
-        </w:rPr>
-      </w:pPr>
-    </w:p>
-    <w:p>
-      <w:pPr>
-        <w:pStyle w:val="Heading1"/>
-        <w:rPr>
-          <w:lang w:val="en-GB"/>
-        </w:rPr>
-      </w:pPr>
-      <w:bookmarkStart w:id="5" w:name="_Toc32483472"/>
-      <w:r>
-        <w:rPr>
-          <w:lang w:val="en-GB"/>
-        </w:rPr>
-        <w:t>Test and Analysis results (Screenshots and explanation of all working solutions, like):</w:t>
-      </w:r>
-      <w:bookmarkEnd w:id="5"/>
-    </w:p>
-    <w:p>
-      <w:pPr>
-        <w:pStyle w:val="ListParagraph"/>
-        <w:numPr>
-          <w:ilvl w:val="0"/>
-          <w:numId w:val="1"/>
-        </w:numPr>
-        <w:rPr>
-          <w:lang w:val="en-GB"/>
-        </w:rPr>
-      </w:pPr>
-      <w:r>
-        <w:rPr>
-          <w:lang w:val="en-GB"/>
-        </w:rPr>
-        <w:t>Basic functioning of internal and public functionality/services (securely)</w:t>
-      </w:r>
-    </w:p>
-    <w:p>
-      <w:pPr>
-        <w:pStyle w:val="ListParagraph"/>
-        <w:numPr>
-          <w:ilvl w:val="0"/>
-          <w:numId w:val="1"/>
-        </w:numPr>
-        <w:rPr>
-          <w:lang w:val="en-GB"/>
-        </w:rPr>
-      </w:pPr>
-      <w:r>
-        <w:rPr>
-          <w:lang w:val="en-GB"/>
-        </w:rPr>
-        <w:t>Inbound and outbound firewall filtering (examples of both access and blocking of communication).</w:t>
-      </w:r>
-    </w:p>
-    <w:p>
-      <w:pPr>
-        <w:pStyle w:val="ListParagraph"/>
-        <w:numPr>
-          <w:ilvl w:val="0"/>
-          <w:numId w:val="1"/>
-        </w:numPr>
-        <w:rPr>
-          <w:lang w:val="en-GB"/>
-        </w:rPr>
-      </w:pPr>
-      <w:r>
-        <w:rPr>
-          <w:lang w:val="en-GB"/>
-        </w:rPr>
-        <w:t>VPN access and secure remote management of DMZ and LAN servers</w:t>
-      </w:r>
-    </w:p>
-    <w:p>
-      <w:pPr>
-        <w:pStyle w:val="ListParagraph"/>
-        <w:numPr>
-          <w:ilvl w:val="0"/>
-          <w:numId w:val="1"/>
-        </w:numPr>
-        <w:rPr>
-          <w:lang w:val="en-GB"/>
-        </w:rPr>
-      </w:pPr>
-      <w:r>
-        <w:rPr>
-          <w:lang w:val="en-GB"/>
-        </w:rPr>
-        <w:t>IDS functioning: show/prove for detections of intrusions, attempts, scans, attacks, abuse, malware that you wanted to detect.</w:t>
-      </w:r>
-    </w:p>
-    <w:p>
-      <w:pPr>
-        <w:pStyle w:val="ListParagraph"/>
-        <w:numPr>
-          <w:ilvl w:val="0"/>
-          <w:numId w:val="1"/>
-        </w:numPr>
-        <w:rPr>
-          <w:lang w:val="en-GB"/>
-        </w:rPr>
-      </w:pPr>
-      <w:r>
-        <w:rPr>
-          <w:lang w:val="en-GB"/>
-        </w:rPr>
-        <w:t>How should Incident Management (concepts) be set up if this was a real company</w:t>
-      </w:r>
-    </w:p>
-    <w:p>
-      <w:pPr>
-        <w:pStyle w:val="ListParagraph"/>
-        <w:numPr>
-          <w:ilvl w:val="0"/>
-          <w:numId w:val="1"/>
-        </w:numPr>
-        <w:rPr>
-          <w:lang w:val="en-GB"/>
-        </w:rPr>
-      </w:pPr>
-      <w:r>
-        <w:rPr>
-          <w:lang w:val="en-GB"/>
-        </w:rPr>
-        <w:t>Monitoring: Show that good and bad statuses of your IT environment can be monitored in a SOC-like environment</w:t>
-      </w:r>
-    </w:p>
-    <w:p>
-      <w:pPr>
-        <w:pStyle w:val="ListParagraph"/>
-        <w:numPr>
-          <w:ilvl w:val="0"/>
-          <w:numId w:val="1"/>
-        </w:numPr>
-        <w:rPr>
-          <w:lang w:val="en-GB"/>
-        </w:rPr>
-      </w:pPr>
-      <w:r>
-        <w:rPr>
-          <w:lang w:val="en-GB"/>
-        </w:rPr>
-        <w:t>What are the results of your IT Risk Analysis (qualitative)</w:t>
-      </w:r>
-    </w:p>
-    <w:p>
-      <w:pPr>
-        <w:pStyle w:val="ListParagraph"/>
-        <w:numPr>
-          <w:ilvl w:val="0"/>
-          <w:numId w:val="1"/>
-        </w:numPr>
-        <w:rPr>
-          <w:lang w:val="en-GB"/>
-        </w:rPr>
-      </w:pPr>
-      <w:r>
-        <w:rPr>
-          <w:lang w:val="en-GB"/>
-        </w:rPr>
-        <w:t>Is user management (System Defence) correctly implemented?</w:t>
-      </w:r>
-    </w:p>
-    <w:p>
-      <w:pPr>
-        <w:rPr>
-          <w:lang w:val="en-GB"/>
-        </w:rPr>
-      </w:pPr>
-      <w:r>
-        <w:rPr>
-          <w:lang w:val="en-GB"/>
-        </w:rPr>
-        <w:t xml:space="preserve">   </w:t>
-      </w:r>
-    </w:p>
-    <w:p>
-      <w:pPr>
-        <w:rPr>
-          <w:lang w:val="en-GB"/>
-        </w:rPr>
-      </w:pPr>
-    </w:p>
-    <w:p>
-      <w:pPr>
-        <w:rPr>
-          <w:lang w:val="en-GB"/>
-        </w:rPr>
-      </w:pPr>
-    </w:p>
-    <w:p>
-      <w:pPr>
-        <w:pStyle w:val="Heading1"/>
-        <w:rPr>
-          <w:lang w:val="en-GB"/>
-        </w:rPr>
-      </w:pPr>
-      <w:bookmarkStart w:id="6" w:name="_Toc32483473"/>
-      <w:r>
-        <w:rPr>
+        <w:t>Security incident management</w:t>
+      </w:r>
+    </w:p>
+    <w:p>
+      <w:pPr>
+        <w:rPr>
+          <w:lang w:val="en-GB"/>
+        </w:rPr>
+      </w:pPr>
+      <w:r>
+        <w:rPr>
+          <w:lang w:val="en-GB"/>
+        </w:rPr>
+        <w:t xml:space="preserve">Attackers try to breach the network by targeting unsecured ports, penetrating network security, or abusing network access. </w:t>
+      </w:r>
+    </w:p>
+    <w:p>
+      <w:pPr>
+        <w:rPr>
+          <w:lang w:val="en-GB"/>
+        </w:rPr>
+      </w:pPr>
+      <w:r>
+        <w:rPr>
+          <w:lang w:val="en-GB"/>
+        </w:rPr>
+        <w:t xml:space="preserve">1. </w:t>
+      </w:r>
+      <w:r>
+        <w:rPr>
+          <w:b/>
+          <w:bCs/>
+          <w:lang w:val="en-GB"/>
+        </w:rPr>
+        <w:t>Alert reception:</w:t>
+      </w:r>
+    </w:p>
+    <w:p>
+      <w:pPr>
+        <w:rPr>
+          <w:lang w:val="en-GB"/>
+        </w:rPr>
+      </w:pPr>
+      <w:r>
+        <w:rPr>
+          <w:lang w:val="en-GB"/>
+        </w:rPr>
+        <w:t xml:space="preserve">A security alert should come from the monitoring systems, or </w:t>
+      </w:r>
+      <w:r>
+        <w:rPr>
+          <w:lang w:val="en-GB"/>
+        </w:rPr>
+        <w:t xml:space="preserve">from a service desk. </w:t>
+      </w:r>
+      <w:sdt>
+        <w:sdtPr>
+          <w:rPr>
+            <w:lang w:val="en-GB"/>
+          </w:rPr>
+          <w:id w:val="-112292132"/>
+          <w:citation/>
+        </w:sdtPr>
+        <w:sdtContent>
+          <w:r>
+            <w:rPr>
+              <w:lang w:val="en-GB"/>
+            </w:rPr>
+            <w:fldChar w:fldCharType="begin"/>
+          </w:r>
+          <w:r>
+            <w:rPr>
+              <w:lang w:val="en-GB"/>
+            </w:rPr>
+            <w:instrText xml:space="preserve"> CITATION ref \l 2057 </w:instrText>
+          </w:r>
+          <w:r>
+            <w:rPr>
+              <w:lang w:val="en-GB"/>
+            </w:rPr>
+            <w:fldChar w:fldCharType="separate"/>
+          </w:r>
+          <w:r>
+            <w:rPr>
+              <w:noProof/>
+              <w:lang w:val="en-GB"/>
+            </w:rPr>
+            <w:t>(reference security incident management, n.d.)</w:t>
+          </w:r>
+          <w:r>
+            <w:rPr>
+              <w:lang w:val="en-GB"/>
+            </w:rPr>
+            <w:fldChar w:fldCharType="end"/>
+          </w:r>
+        </w:sdtContent>
+      </w:sdt>
+      <w:r>
+        <w:rPr>
+          <w:lang w:val="en-GB"/>
+        </w:rPr>
+        <w:t xml:space="preserve"> From here the company can further analyse the alert and take action if the incident is a security incident.</w:t>
+      </w:r>
+    </w:p>
+    <w:p>
+      <w:pPr>
+        <w:rPr>
+          <w:lang w:val="en-GB"/>
+        </w:rPr>
+      </w:pPr>
+      <w:r>
+        <w:rPr>
+          <w:b/>
+          <w:bCs/>
+          <w:lang w:val="en-GB"/>
+        </w:rPr>
+        <w:t>Best practices:</w:t>
+      </w:r>
+    </w:p>
+    <w:p>
+      <w:pPr>
+        <w:rPr>
+          <w:lang w:val="en-GB"/>
+        </w:rPr>
+      </w:pPr>
+      <w:r>
+        <w:rPr>
+          <w:lang w:val="en-GB"/>
+        </w:rPr>
+        <w:t>Track connections to your network from the outside to detect intrusions, compromises, malicious software, and even users abusing network access.</w:t>
+      </w:r>
+    </w:p>
+    <w:p>
+      <w:pPr>
+        <w:rPr>
+          <w:lang w:val="en-GB"/>
+        </w:rPr>
+      </w:pPr>
+      <w:r>
+        <w:rPr>
+          <w:lang w:val="en-GB"/>
+        </w:rPr>
+        <w:t>Log network flow to record access to and from the internet.</w:t>
+      </w:r>
+    </w:p>
+    <w:p>
+      <w:pPr>
+        <w:rPr>
+          <w:lang w:val="en-GB"/>
+        </w:rPr>
+      </w:pPr>
+      <w:r>
+        <w:rPr>
+          <w:lang w:val="en-GB"/>
+        </w:rPr>
+        <w:t xml:space="preserve">Apply Network </w:t>
+      </w:r>
+      <w:r>
+        <w:rPr>
+          <w:lang w:val="en-GB"/>
+        </w:rPr>
+        <w:t>Behaviour</w:t>
+      </w:r>
+      <w:r>
+        <w:rPr>
+          <w:lang w:val="en-GB"/>
+        </w:rPr>
+        <w:t xml:space="preserve"> Anomaly Detection and Network </w:t>
+      </w:r>
+      <w:r>
+        <w:rPr>
+          <w:lang w:val="en-GB"/>
+        </w:rPr>
+        <w:t>Behaviour</w:t>
+      </w:r>
+      <w:r>
+        <w:rPr>
+          <w:lang w:val="en-GB"/>
+        </w:rPr>
+        <w:t xml:space="preserve"> Analysis.</w:t>
+      </w:r>
+    </w:p>
+    <w:p>
+      <w:pPr>
+        <w:rPr>
+          <w:lang w:val="en-GB"/>
+        </w:rPr>
+      </w:pPr>
+    </w:p>
+    <w:p>
+      <w:pPr>
+        <w:rPr>
+          <w:lang w:val="en-GB"/>
+        </w:rPr>
+      </w:pPr>
+      <w:r>
+        <w:rPr>
+          <w:lang w:val="en-GB"/>
+        </w:rPr>
+        <w:t xml:space="preserve">So in my company the monitoring systems and operators in an Security </w:t>
+      </w:r>
+      <w:r>
+        <w:rPr>
+          <w:lang w:val="en-GB"/>
+        </w:rPr>
+        <w:t>Operations</w:t>
+      </w:r>
+      <w:r>
+        <w:rPr>
+          <w:lang w:val="en-GB"/>
+        </w:rPr>
+        <w:t xml:space="preserve"> </w:t>
+      </w:r>
+      <w:r>
+        <w:rPr>
+          <w:lang w:val="en-GB"/>
+        </w:rPr>
+        <w:t>Centre</w:t>
+      </w:r>
+      <w:r>
+        <w:rPr>
+          <w:lang w:val="en-GB"/>
+        </w:rPr>
+        <w:t xml:space="preserve"> (SOC) should</w:t>
+      </w:r>
+      <w:r>
+        <w:rPr>
+          <w:lang w:val="en-GB"/>
+        </w:rPr>
+        <w:t xml:space="preserve"> detect an issue.</w:t>
+      </w:r>
+      <w:r>
+        <w:rPr>
+          <w:lang w:val="en-GB"/>
+        </w:rPr>
+        <w:t xml:space="preserve"> When the attack happens, they will then start with the second phase.</w:t>
+      </w:r>
+    </w:p>
+    <w:p>
+      <w:pPr>
+        <w:rPr>
+          <w:lang w:val="en-GB"/>
+        </w:rPr>
+      </w:pPr>
+    </w:p>
+    <w:p>
+      <w:pPr>
+        <w:rPr>
+          <w:lang w:val="en-GB"/>
+        </w:rPr>
+      </w:pPr>
+      <w:r>
+        <w:rPr>
+          <w:lang w:val="en-GB"/>
+        </w:rPr>
+        <w:t>2</w:t>
+      </w:r>
+      <w:r>
+        <w:rPr>
+          <w:b/>
+          <w:bCs/>
+          <w:lang w:val="en-GB"/>
+        </w:rPr>
+        <w:t>. Alert Triage and prioritization.</w:t>
+      </w:r>
+    </w:p>
+    <w:p>
+      <w:pPr>
+        <w:rPr>
+          <w:lang w:val="en-GB"/>
+        </w:rPr>
+      </w:pPr>
+      <w:r>
+        <w:rPr>
+          <w:lang w:val="en-GB"/>
+        </w:rPr>
+        <w:t>Triage is the first step to take, after first detection or reception of a security alert. In triage you gather information to be able to determine if the alert is a real incident or a false positive and what the severity and impact of the incident is. From that you determine the priority.</w:t>
+      </w:r>
+      <w:r>
+        <w:rPr>
+          <w:lang w:val="en-GB"/>
+        </w:rPr>
+        <w:br/>
+        <w:t>There are 3 steps in the triage:</w:t>
+      </w:r>
+    </w:p>
+    <w:p>
+      <w:pPr>
+        <w:rPr>
+          <w:lang w:val="en-GB"/>
+        </w:rPr>
+      </w:pPr>
+      <w:r>
+        <w:rPr>
+          <w:lang w:val="en-GB"/>
+        </w:rPr>
+        <w:t>1. categorise the incident. How severe is it and what are the potential impacts?</w:t>
+      </w:r>
+      <w:r>
+        <w:rPr>
+          <w:lang w:val="en-GB"/>
+        </w:rPr>
+        <w:br/>
+        <w:t xml:space="preserve">2. Prioritise. </w:t>
+      </w:r>
+      <w:r>
+        <w:rPr>
+          <w:lang w:val="en-GB"/>
+        </w:rPr>
+        <w:t>Does</w:t>
+      </w:r>
+      <w:r>
+        <w:rPr>
+          <w:lang w:val="en-GB"/>
+        </w:rPr>
+        <w:t xml:space="preserve"> this require an urgent escalation or can it be easily resolved?</w:t>
+      </w:r>
+      <w:r>
+        <w:rPr>
+          <w:lang w:val="en-GB"/>
+        </w:rPr>
+        <w:br/>
+        <w:t>3. Assignment. Who is responsible managing and resolving the incident, and by when?</w:t>
+      </w:r>
+    </w:p>
+    <w:p>
+      <w:pPr>
+        <w:rPr>
+          <w:lang w:val="en-GB"/>
+        </w:rPr>
+      </w:pPr>
+    </w:p>
+    <w:p>
+      <w:pPr>
+        <w:rPr>
+          <w:lang w:val="en-GB"/>
+        </w:rPr>
+      </w:pPr>
+      <w:r>
+        <w:rPr>
+          <w:lang w:val="en-GB"/>
+        </w:rPr>
+        <w:t>Traffic from compromised servers may leave distinctly visible patterns, which can be analysed for information or used to mitigate an attack. Identifying this type of traffic can help with the response of the company before data is lost or damaged</w:t>
+      </w:r>
+      <w:r>
+        <w:rPr>
+          <w:lang w:val="en-GB"/>
+        </w:rPr>
+        <w:t>.</w:t>
+      </w:r>
+    </w:p>
+    <w:p>
+      <w:pPr>
+        <w:rPr>
+          <w:lang w:val="en-GB"/>
+        </w:rPr>
+      </w:pPr>
+    </w:p>
+    <w:p>
+      <w:pPr>
+        <w:rPr>
+          <w:lang w:val="en-GB"/>
+        </w:rPr>
+      </w:pPr>
+      <w:r>
+        <w:rPr>
+          <w:lang w:val="en-GB"/>
+        </w:rPr>
+        <w:t xml:space="preserve">3. </w:t>
+      </w:r>
+      <w:r>
+        <w:rPr>
+          <w:b/>
+          <w:bCs/>
+          <w:lang w:val="en-GB"/>
+        </w:rPr>
+        <w:t>Respond:</w:t>
+      </w:r>
+    </w:p>
+    <w:p>
+      <w:pPr>
+        <w:rPr>
+          <w:lang w:val="en-GB"/>
+        </w:rPr>
+      </w:pPr>
+      <w:r>
+        <w:rPr>
+          <w:lang w:val="en-GB"/>
+        </w:rPr>
+        <w:t xml:space="preserve">The response can have different types of communication which can all be important. </w:t>
+      </w:r>
+    </w:p>
+    <w:p>
+      <w:pPr>
+        <w:rPr>
+          <w:lang w:val="en-GB"/>
+        </w:rPr>
+      </w:pPr>
+      <w:r>
+        <w:rPr>
+          <w:b/>
+          <w:bCs/>
+          <w:lang w:val="en-GB"/>
+        </w:rPr>
+        <w:t xml:space="preserve">The technical response: </w:t>
+      </w:r>
+      <w:r>
+        <w:rPr>
+          <w:lang w:val="en-GB"/>
+        </w:rPr>
+        <w:t>This can include analysing the incident, advising on or planning a resolution, co-ordinating actions internally and externally, contain</w:t>
+      </w:r>
+      <w:r>
+        <w:rPr>
+          <w:lang w:val="en-GB"/>
+        </w:rPr>
+        <w:t>ing any on-going malicious activity, repairing or recovering any affected systems. With advice from your technology/service provider or accredited IT security consultant may be required.</w:t>
+      </w:r>
+    </w:p>
+    <w:p>
+      <w:pPr>
+        <w:rPr>
+          <w:lang w:val="en-GB"/>
+        </w:rPr>
+      </w:pPr>
+      <w:r>
+        <w:rPr>
+          <w:b/>
+          <w:bCs/>
           <w:lang w:val="en-GB"/>
         </w:rPr>
         <w:lastRenderedPageBreak/>
-        <w:t>Overall Conclusion</w:t>
-      </w:r>
-      <w:bookmarkEnd w:id="6"/>
-    </w:p>
-    <w:p>
-      <w:pPr>
-        <w:pStyle w:val="ListParagraph"/>
-        <w:numPr>
-          <w:ilvl w:val="0"/>
-          <w:numId w:val="1"/>
-        </w:numPr>
-        <w:rPr>
-          <w:lang w:val="en-GB"/>
-        </w:rPr>
-      </w:pPr>
-      <w:r>
-        <w:rPr>
-          <w:lang w:val="en-GB"/>
-        </w:rPr>
-        <w:t>Conclusions on the accomplished level of security for the company, and an advice for remaining improvements of the security for the company.</w:t>
-      </w:r>
-    </w:p>
-    <w:p>
-      <w:pPr>
-        <w:rPr>
-          <w:lang w:val="en-GB"/>
-        </w:rPr>
-      </w:pPr>
-      <w:bookmarkStart w:id="7" w:name="_GoBack"/>
-      <w:bookmarkEnd w:id="7"/>
-    </w:p>
-    <w:p>
-      <w:pPr>
-        <w:pStyle w:val="Heading1"/>
-        <w:rPr>
-          <w:lang w:val="en-GB"/>
-        </w:rPr>
-      </w:pPr>
-      <w:bookmarkStart w:id="8" w:name="_Toc32483474"/>
-      <w:r>
-        <w:rPr>
-          <w:lang w:val="en-GB"/>
-        </w:rPr>
-        <w:t>Reflection</w:t>
-      </w:r>
-      <w:bookmarkEnd w:id="8"/>
-    </w:p>
-    <w:p>
-      <w:pPr>
-        <w:pStyle w:val="ListParagraph"/>
-        <w:numPr>
-          <w:ilvl w:val="0"/>
-          <w:numId w:val="1"/>
-        </w:numPr>
-        <w:rPr>
-          <w:lang w:val="en-GB"/>
-        </w:rPr>
-      </w:pPr>
-      <w:r>
-        <w:rPr>
-          <w:lang w:val="en-GB"/>
-        </w:rPr>
-        <w:t xml:space="preserve">Critical reflection on the results of your own learning process thus far. </w:t>
-      </w:r>
-    </w:p>
-    <w:p>
-      <w:pPr>
-        <w:pStyle w:val="ListParagraph"/>
-        <w:numPr>
-          <w:ilvl w:val="0"/>
-          <w:numId w:val="1"/>
-        </w:numPr>
-        <w:rPr>
-          <w:lang w:val="en-GB"/>
-        </w:rPr>
-      </w:pPr>
-      <w:r>
-        <w:rPr>
-          <w:lang w:val="en-GB"/>
-        </w:rPr>
-        <w:t>How was your Pro-active attitude (being present, taking initiative) towards the basic knowledge and the project activities</w:t>
-      </w:r>
-    </w:p>
-    <w:p>
-      <w:pPr>
-        <w:pStyle w:val="ListParagraph"/>
-        <w:numPr>
-          <w:ilvl w:val="0"/>
-          <w:numId w:val="1"/>
-        </w:numPr>
-        <w:rPr>
-          <w:lang w:val="en-GB"/>
-        </w:rPr>
-      </w:pPr>
-      <w:r>
-        <w:rPr>
-          <w:lang w:val="en-GB"/>
-        </w:rPr>
-        <w:t>How did you communicate with teachers, fellow students, experts (presenting, advising, inquiring and eventual reporting)</w:t>
-      </w:r>
+        <w:t>Management response:</w:t>
+      </w:r>
+      <w:r>
+        <w:rPr>
+          <w:lang w:val="en-GB"/>
+        </w:rPr>
+        <w:t xml:space="preserve"> focuses on activities such as notifying staff and affected customers of a breach and advising of steps taken to resolve the situation, approving courses of action and other communications.</w:t>
+      </w:r>
+    </w:p>
+    <w:p>
+      <w:pPr>
+        <w:rPr>
+          <w:lang w:val="en-GB"/>
+        </w:rPr>
+      </w:pPr>
+      <w:r>
+        <w:rPr>
+          <w:b/>
+          <w:bCs/>
+          <w:lang w:val="en-GB"/>
+        </w:rPr>
+        <w:t>Legal response:</w:t>
+      </w:r>
+      <w:r>
+        <w:rPr>
+          <w:lang w:val="en-GB"/>
+        </w:rPr>
+        <w:t xml:space="preserve"> </w:t>
+      </w:r>
+      <w:r>
+        <w:rPr>
+          <w:lang w:val="en-GB"/>
+        </w:rPr>
+        <w:t>If the incident involves fraud or cyber crime you should report the incident to the police.</w:t>
+      </w:r>
+    </w:p>
+    <w:p>
+      <w:pPr>
+        <w:rPr>
+          <w:lang w:val="en-GB"/>
+        </w:rPr>
+      </w:pPr>
+      <w:r>
+        <w:rPr>
+          <w:lang w:val="en-GB"/>
+        </w:rPr>
+        <w:t xml:space="preserve">4. </w:t>
+      </w:r>
+      <w:r>
+        <w:rPr>
+          <w:b/>
+          <w:bCs/>
+          <w:lang w:val="en-GB"/>
+        </w:rPr>
+        <w:t>Close the incident and review</w:t>
+      </w:r>
+      <w:r>
+        <w:rPr>
+          <w:b/>
+          <w:bCs/>
+          <w:lang w:val="en-GB"/>
+        </w:rPr>
+        <w:t>:</w:t>
+      </w:r>
+      <w:r>
+        <w:rPr>
+          <w:b/>
+          <w:bCs/>
+          <w:lang w:val="en-GB"/>
+        </w:rPr>
+        <w:br/>
+      </w:r>
+      <w:r>
+        <w:rPr>
+          <w:lang w:val="en-GB"/>
+        </w:rPr>
+        <w:t xml:space="preserve">after the incident </w:t>
+      </w:r>
+      <w:r>
+        <w:rPr>
+          <w:lang w:val="en-GB"/>
+        </w:rPr>
+        <w:t xml:space="preserve">a review has to be done to see if any further actions have to be taken to minimize the risk of the </w:t>
+      </w:r>
+      <w:r>
+        <w:rPr>
+          <w:lang w:val="en-GB"/>
+        </w:rPr>
+        <w:t>incident occurring again.</w:t>
+      </w:r>
+    </w:p>
+    <w:p>
+      <w:pPr>
+        <w:rPr>
+          <w:lang w:val="en-GB"/>
+        </w:rPr>
+      </w:pPr>
+    </w:p>
+    <w:p>
+      <w:pPr>
+        <w:rPr>
+          <w:b/>
+          <w:bCs/>
+          <w:lang w:val="en-GB"/>
+        </w:rPr>
+      </w:pPr>
+      <w:r>
+        <w:rPr>
+          <w:b/>
+          <w:bCs/>
+          <w:lang w:val="en-GB"/>
+        </w:rPr>
+        <w:t>Attack 1: Network breach and database access</w:t>
+      </w:r>
+      <w:r>
+        <w:rPr>
+          <w:b/>
+          <w:bCs/>
+          <w:lang w:val="en-GB"/>
+        </w:rPr>
+        <w:t xml:space="preserve">. </w:t>
+      </w:r>
+    </w:p>
+    <w:p>
+      <w:pPr>
+        <w:rPr>
+          <w:b/>
+          <w:bCs/>
+          <w:lang w:val="en-GB"/>
+        </w:rPr>
+      </w:pPr>
+      <w:r>
+        <w:rPr>
+          <w:lang w:val="en-GB"/>
+        </w:rPr>
+        <w:t xml:space="preserve">1. </w:t>
+      </w:r>
+      <w:r>
+        <w:rPr>
+          <w:b/>
+          <w:bCs/>
+          <w:lang w:val="en-GB"/>
+        </w:rPr>
+        <w:t>categorise the incident. How severe is it and what are the potential impacts?</w:t>
+      </w:r>
+      <w:r>
+        <w:rPr>
+          <w:b/>
+          <w:bCs/>
+          <w:lang w:val="en-GB"/>
+        </w:rPr>
+        <w:br/>
+      </w:r>
+      <w:r>
+        <w:rPr>
+          <w:lang w:val="en-GB"/>
+        </w:rPr>
+        <w:t>With the monitoring of the network</w:t>
+      </w:r>
+      <w:r>
+        <w:rPr>
+          <w:lang w:val="en-GB"/>
+        </w:rPr>
+        <w:t xml:space="preserve"> through pre-setup applications</w:t>
+      </w:r>
+      <w:r>
+        <w:rPr>
+          <w:lang w:val="en-GB"/>
+        </w:rPr>
+        <w:t>, the SOC team will know that the network has been breached</w:t>
+      </w:r>
+      <w:r>
+        <w:rPr>
+          <w:lang w:val="en-GB"/>
+        </w:rPr>
+        <w:t xml:space="preserve"> that the attackers have access to the database</w:t>
+      </w:r>
+      <w:r>
+        <w:rPr>
+          <w:lang w:val="en-GB"/>
+        </w:rPr>
+        <w:t xml:space="preserve">. Meaning it is very severe and the potential impacts are huge. Once they have access to the network </w:t>
+      </w:r>
+      <w:r>
+        <w:rPr>
+          <w:lang w:val="en-GB"/>
+        </w:rPr>
+        <w:t>and database they could delete valuable data.</w:t>
+      </w:r>
+    </w:p>
+    <w:p>
+      <w:pPr>
+        <w:rPr>
+          <w:lang w:val="en-GB"/>
+        </w:rPr>
+      </w:pPr>
+      <w:r>
+        <w:rPr>
+          <w:lang w:val="en-GB"/>
+        </w:rPr>
+        <w:t xml:space="preserve">2. </w:t>
+      </w:r>
+      <w:r>
+        <w:rPr>
+          <w:b/>
+          <w:bCs/>
+          <w:lang w:val="en-GB"/>
+        </w:rPr>
+        <w:t>Prioritise. Does this require an urgent escalation or can it be easily resolved?</w:t>
+      </w:r>
+      <w:r>
+        <w:rPr>
+          <w:lang w:val="en-GB"/>
+        </w:rPr>
+        <w:br/>
+      </w:r>
+      <w:r>
+        <w:rPr>
+          <w:lang w:val="en-GB"/>
+        </w:rPr>
+        <w:t>This problem would require an quick response since it can deal a lot of damage to the whole</w:t>
+      </w:r>
+      <w:r>
+        <w:rPr>
+          <w:lang w:val="en-GB"/>
+        </w:rPr>
+        <w:t xml:space="preserve"> company and all of its users. </w:t>
+      </w:r>
+    </w:p>
+    <w:p>
+      <w:pPr>
+        <w:rPr>
+          <w:lang w:val="en-GB"/>
+        </w:rPr>
+      </w:pPr>
+      <w:r>
+        <w:rPr>
+          <w:lang w:val="en-GB"/>
+        </w:rPr>
+        <w:t>3.</w:t>
+      </w:r>
+      <w:r>
+        <w:rPr>
+          <w:lang w:val="en-GB"/>
+        </w:rPr>
+        <w:t xml:space="preserve"> </w:t>
+      </w:r>
+      <w:r>
+        <w:rPr>
+          <w:b/>
+          <w:bCs/>
+          <w:lang w:val="en-GB"/>
+        </w:rPr>
+        <w:t xml:space="preserve">Assignment. Who is responsible managing and resolving the incident, and by when? </w:t>
+      </w:r>
+      <w:r>
+        <w:rPr>
+          <w:b/>
+          <w:bCs/>
+          <w:lang w:val="en-GB"/>
+        </w:rPr>
+        <w:br/>
+      </w:r>
+      <w:r>
+        <w:rPr>
+          <w:lang w:val="en-GB"/>
+        </w:rPr>
+        <w:t>This incident should be solved as fast as possible</w:t>
+      </w:r>
+      <w:r>
+        <w:rPr>
+          <w:lang w:val="en-GB"/>
+        </w:rPr>
+        <w:t>.</w:t>
+      </w:r>
+      <w:r>
+        <w:rPr>
+          <w:lang w:val="en-GB"/>
+        </w:rPr>
+        <w:t xml:space="preserve"> </w:t>
+      </w:r>
+      <w:r>
+        <w:rPr>
+          <w:lang w:val="en-GB"/>
+        </w:rPr>
+        <w:t>T</w:t>
+      </w:r>
+      <w:r>
+        <w:rPr>
+          <w:lang w:val="en-GB"/>
+        </w:rPr>
+        <w:t xml:space="preserve">he </w:t>
+      </w:r>
+      <w:r>
+        <w:rPr>
+          <w:lang w:val="en-GB"/>
+        </w:rPr>
+        <w:t>SOC team</w:t>
+      </w:r>
+      <w:r>
+        <w:rPr>
+          <w:lang w:val="en-GB"/>
+        </w:rPr>
+        <w:t xml:space="preserve"> will inform, the </w:t>
+      </w:r>
+      <w:r>
+        <w:rPr>
+          <w:lang w:val="en-GB"/>
+        </w:rPr>
+        <w:t>people</w:t>
+      </w:r>
+      <w:r>
+        <w:rPr>
+          <w:lang w:val="en-GB"/>
+        </w:rPr>
+        <w:t xml:space="preserve"> whom maintain the database</w:t>
+      </w:r>
+      <w:r>
+        <w:rPr>
+          <w:lang w:val="en-GB"/>
+        </w:rPr>
+        <w:t>, the people who maintain the network</w:t>
+      </w:r>
+      <w:r>
+        <w:rPr>
+          <w:lang w:val="en-GB"/>
+        </w:rPr>
+        <w:t xml:space="preserve"> and the lead of the applications</w:t>
+      </w:r>
+      <w:r>
+        <w:rPr>
+          <w:lang w:val="en-GB"/>
+        </w:rPr>
+        <w:t>/company</w:t>
+      </w:r>
+      <w:r>
+        <w:rPr>
+          <w:lang w:val="en-GB"/>
+        </w:rPr>
+        <w:t>.</w:t>
+      </w:r>
+      <w:r>
+        <w:rPr>
+          <w:lang w:val="en-GB"/>
+        </w:rPr>
+        <w:t xml:space="preserve"> If any user data has been stolen, the company should also inform the police about the incident.</w:t>
+      </w:r>
+    </w:p>
+    <w:p>
+      <w:pPr>
+        <w:rPr>
+          <w:lang w:val="en-GB"/>
+        </w:rPr>
+      </w:pPr>
+    </w:p>
+    <w:p>
+      <w:pPr>
+        <w:rPr>
+          <w:lang w:val="en-GB"/>
+        </w:rPr>
+      </w:pPr>
+      <w:r>
+        <w:rPr>
+          <w:b/>
+          <w:bCs/>
+          <w:lang w:val="en-GB"/>
+        </w:rPr>
+        <w:t>Attack 2: Port scan detected.</w:t>
+      </w:r>
+    </w:p>
+    <w:p>
+      <w:pPr>
+        <w:rPr>
+          <w:lang w:val="en-GB"/>
+        </w:rPr>
+      </w:pPr>
+      <w:r>
+        <w:rPr>
+          <w:lang w:val="en-GB"/>
+        </w:rPr>
+        <w:t xml:space="preserve">1. </w:t>
+      </w:r>
+      <w:r>
+        <w:rPr>
+          <w:b/>
+          <w:bCs/>
+          <w:lang w:val="en-GB"/>
+        </w:rPr>
+        <w:t>categorise the incident. How severe is it and what are the potential impacts?</w:t>
+      </w:r>
+      <w:r>
+        <w:rPr>
+          <w:b/>
+          <w:bCs/>
+          <w:lang w:val="en-GB"/>
+        </w:rPr>
+        <w:br/>
+      </w:r>
+      <w:r>
+        <w:rPr>
+          <w:lang w:val="en-GB"/>
+        </w:rPr>
+        <w:t>The problem is not severe at all since the scanning of ports itself isn’t something with a huge impact.</w:t>
+      </w:r>
+    </w:p>
+    <w:p>
+      <w:pPr>
+        <w:rPr>
+          <w:lang w:val="en-GB"/>
+        </w:rPr>
+      </w:pPr>
+      <w:r>
+        <w:rPr>
+          <w:lang w:val="en-GB"/>
+        </w:rPr>
+        <w:t xml:space="preserve">2. </w:t>
+      </w:r>
+      <w:r>
+        <w:rPr>
+          <w:b/>
+          <w:bCs/>
+          <w:lang w:val="en-GB"/>
+        </w:rPr>
+        <w:t>Prioritise. Does this require an urgent escalation or can it be easily resolved?</w:t>
+      </w:r>
+      <w:r>
+        <w:rPr>
+          <w:lang w:val="en-GB"/>
+        </w:rPr>
+        <w:t xml:space="preserve"> </w:t>
+      </w:r>
+      <w:r>
+        <w:rPr>
+          <w:lang w:val="en-GB"/>
+        </w:rPr>
+        <w:br/>
+        <w:t>This is not an urgent problem at all since it is not really a in the short run. But it would be wise to keep the most important ports in check.</w:t>
+      </w:r>
+    </w:p>
+    <w:p>
+      <w:pPr>
+        <w:rPr>
+          <w:lang w:val="en-GB"/>
+        </w:rPr>
+      </w:pPr>
+      <w:r>
+        <w:rPr>
+          <w:lang w:val="en-GB"/>
+        </w:rPr>
+        <w:t xml:space="preserve">3. </w:t>
+      </w:r>
+      <w:r>
+        <w:rPr>
+          <w:b/>
+          <w:bCs/>
+          <w:lang w:val="en-GB"/>
+        </w:rPr>
+        <w:t xml:space="preserve">Assignment. Who is responsible managing and resolving the incident, and by when? </w:t>
+      </w:r>
+    </w:p>
+    <w:p>
+      <w:pPr>
+        <w:rPr>
+          <w:lang w:val="en-GB"/>
+        </w:rPr>
+      </w:pPr>
+      <w:r>
+        <w:rPr>
+          <w:lang w:val="en-GB"/>
+        </w:rPr>
+        <w:t>This incident can mostly just be neglected by the company.</w:t>
+      </w:r>
+    </w:p>
+    <w:p>
+      <w:r>
+        <w:rPr>
+          <w:noProof/>
+        </w:rPr>
+        <w:lastRenderedPageBreak/>
+        <w:drawing>
+          <wp:inline distT="0" distB="0" distL="0" distR="0" wp14:anchorId="1650180C" wp14:editId="4019F0EE">
+            <wp:extent cx="4587240" cy="4050747"/>
+            <wp:effectExtent l="0" t="0" r="3810" b="6985"/>
+            <wp:docPr id="2" name="Picture 2"/>
+            <wp:cNvGraphicFramePr>
+              <a:graphicFrameLocks xmlns:a="http://schemas.openxmlformats.org/drawingml/2006/main" noChangeAspect="1"/>
+            </wp:cNvGraphicFramePr>
+            <a:graphic xmlns:a="http://schemas.openxmlformats.org/drawingml/2006/main">
+              <a:graphicData uri="http://schemas.openxmlformats.org/drawingml/2006/picture">
+                <pic:pic xmlns:pic="http://schemas.openxmlformats.org/drawingml/2006/picture">
+                  <pic:nvPicPr>
+                    <pic:cNvPr id="1" name=""/>
+                    <pic:cNvPicPr/>
+                  </pic:nvPicPr>
+                  <pic:blipFill>
+                    <a:blip r:embed="rId7"/>
+                    <a:stretch>
+                      <a:fillRect/>
+                    </a:stretch>
+                  </pic:blipFill>
+                  <pic:spPr>
+                    <a:xfrm>
+                      <a:off x="0" y="0"/>
+                      <a:ext cx="4601064" cy="4062954"/>
+                    </a:xfrm>
+                    <a:prstGeom prst="rect">
+                      <a:avLst/>
+                    </a:prstGeom>
+                  </pic:spPr>
+                </pic:pic>
+              </a:graphicData>
+            </a:graphic>
+          </wp:inline>
+        </w:drawing>
+      </w:r>
+    </w:p>
+    <w:p>
+      <w:r>
+        <w:t>Firewall:</w:t>
+      </w:r>
+    </w:p>
+    <w:p>
+      <w:r>
+        <w:t xml:space="preserve">Opzet </w:t>
+      </w:r>
+      <w:proofErr w:type="spellStart"/>
+      <w:r>
+        <w:t>pfSense</w:t>
+      </w:r>
+      <w:proofErr w:type="spellEnd"/>
+      <w:r>
+        <w:t>:</w:t>
+      </w:r>
+    </w:p>
+    <w:p>
+      <w:r>
+        <w:rPr>
+          <w:noProof/>
+        </w:rPr>
+        <w:drawing>
+          <wp:inline distT="0" distB="0" distL="0" distR="0" wp14:anchorId="5CEF399E" wp14:editId="085588C3">
+            <wp:extent cx="5760720" cy="3657600"/>
+            <wp:effectExtent l="0" t="0" r="0" b="0"/>
+            <wp:docPr id="4" name="Picture 4"/>
+            <wp:cNvGraphicFramePr>
+              <a:graphicFrameLocks xmlns:a="http://schemas.openxmlformats.org/drawingml/2006/main" noChangeAspect="1"/>
+            </wp:cNvGraphicFramePr>
+            <a:graphic xmlns:a="http://schemas.openxmlformats.org/drawingml/2006/main">
+              <a:graphicData uri="http://schemas.openxmlformats.org/drawingml/2006/picture">
+                <pic:pic xmlns:pic="http://schemas.openxmlformats.org/drawingml/2006/picture">
+                  <pic:nvPicPr>
+                    <pic:cNvPr id="1" name=""/>
+                    <pic:cNvPicPr/>
+                  </pic:nvPicPr>
+                  <pic:blipFill>
+                    <a:blip r:embed="rId8"/>
+                    <a:stretch>
+                      <a:fillRect/>
+                    </a:stretch>
+                  </pic:blipFill>
+                  <pic:spPr>
+                    <a:xfrm>
+                      <a:off x="0" y="0"/>
+                      <a:ext cx="5760720" cy="3657600"/>
+                    </a:xfrm>
+                    <a:prstGeom prst="rect">
+                      <a:avLst/>
+                    </a:prstGeom>
+                  </pic:spPr>
+                </pic:pic>
+              </a:graphicData>
+            </a:graphic>
+          </wp:inline>
+        </w:drawing>
+      </w:r>
+    </w:p>
+    <w:p>
+      <w:r>
+        <w:rPr>
+          <w:noProof/>
+        </w:rPr>
+        <w:lastRenderedPageBreak/>
+        <w:drawing>
+          <wp:inline distT="0" distB="0" distL="0" distR="0" wp14:anchorId="15032E9C" wp14:editId="798D5322">
+            <wp:extent cx="5760720" cy="3585845"/>
+            <wp:effectExtent l="0" t="0" r="0" b="0"/>
+            <wp:docPr id="5" name="Picture 5"/>
+            <wp:cNvGraphicFramePr>
+              <a:graphicFrameLocks xmlns:a="http://schemas.openxmlformats.org/drawingml/2006/main" noChangeAspect="1"/>
+            </wp:cNvGraphicFramePr>
+            <a:graphic xmlns:a="http://schemas.openxmlformats.org/drawingml/2006/main">
+              <a:graphicData uri="http://schemas.openxmlformats.org/drawingml/2006/picture">
+                <pic:pic xmlns:pic="http://schemas.openxmlformats.org/drawingml/2006/picture">
+                  <pic:nvPicPr>
+                    <pic:cNvPr id="1" name=""/>
+                    <pic:cNvPicPr/>
+                  </pic:nvPicPr>
+                  <pic:blipFill>
+                    <a:blip r:embed="rId9"/>
+                    <a:stretch>
+                      <a:fillRect/>
+                    </a:stretch>
+                  </pic:blipFill>
+                  <pic:spPr>
+                    <a:xfrm>
+                      <a:off x="0" y="0"/>
+                      <a:ext cx="5760720" cy="3585845"/>
+                    </a:xfrm>
+                    <a:prstGeom prst="rect">
+                      <a:avLst/>
+                    </a:prstGeom>
+                  </pic:spPr>
+                </pic:pic>
+              </a:graphicData>
+            </a:graphic>
+          </wp:inline>
+        </w:drawing>
+      </w:r>
+    </w:p>
+    <w:p>
+      <w:r>
+        <w:rPr>
+          <w:noProof/>
+        </w:rPr>
+        <w:drawing>
+          <wp:inline distT="0" distB="0" distL="0" distR="0" wp14:anchorId="63CF53FB" wp14:editId="7C3949D8">
+            <wp:extent cx="5760720" cy="1964055"/>
+            <wp:effectExtent l="0" t="0" r="0" b="0"/>
+            <wp:docPr id="6" name="Picture 6"/>
+            <wp:cNvGraphicFramePr>
+              <a:graphicFrameLocks xmlns:a="http://schemas.openxmlformats.org/drawingml/2006/main" noChangeAspect="1"/>
+            </wp:cNvGraphicFramePr>
+            <a:graphic xmlns:a="http://schemas.openxmlformats.org/drawingml/2006/main">
+              <a:graphicData uri="http://schemas.openxmlformats.org/drawingml/2006/picture">
+                <pic:pic xmlns:pic="http://schemas.openxmlformats.org/drawingml/2006/picture">
+                  <pic:nvPicPr>
+                    <pic:cNvPr id="1" name=""/>
+                    <pic:cNvPicPr/>
+                  </pic:nvPicPr>
+                  <pic:blipFill>
+                    <a:blip r:embed="rId10"/>
+                    <a:stretch>
+                      <a:fillRect/>
+                    </a:stretch>
+                  </pic:blipFill>
+                  <pic:spPr>
+                    <a:xfrm>
+                      <a:off x="0" y="0"/>
+                      <a:ext cx="5760720" cy="1964055"/>
+                    </a:xfrm>
+                    <a:prstGeom prst="rect">
+                      <a:avLst/>
+                    </a:prstGeom>
+                  </pic:spPr>
+                </pic:pic>
+              </a:graphicData>
+            </a:graphic>
+          </wp:inline>
+        </w:drawing>
+      </w:r>
+    </w:p>
+    <w:p>
+      <w:r>
+        <w:rPr>
+          <w:noProof/>
+        </w:rPr>
+        <w:lastRenderedPageBreak/>
+        <w:drawing>
+          <wp:inline distT="0" distB="0" distL="0" distR="0" wp14:anchorId="3802CD96" wp14:editId="718A4F7E">
+            <wp:extent cx="5760720" cy="4551680"/>
+            <wp:effectExtent l="0" t="0" r="0" b="1270"/>
+            <wp:docPr id="7" name="Picture 7"/>
+            <wp:cNvGraphicFramePr>
+              <a:graphicFrameLocks xmlns:a="http://schemas.openxmlformats.org/drawingml/2006/main" noChangeAspect="1"/>
+            </wp:cNvGraphicFramePr>
+            <a:graphic xmlns:a="http://schemas.openxmlformats.org/drawingml/2006/main">
+              <a:graphicData uri="http://schemas.openxmlformats.org/drawingml/2006/picture">
+                <pic:pic xmlns:pic="http://schemas.openxmlformats.org/drawingml/2006/picture">
+                  <pic:nvPicPr>
+                    <pic:cNvPr id="1" name=""/>
+                    <pic:cNvPicPr/>
+                  </pic:nvPicPr>
+                  <pic:blipFill>
+                    <a:blip r:embed="rId11"/>
+                    <a:stretch>
+                      <a:fillRect/>
+                    </a:stretch>
+                  </pic:blipFill>
+                  <pic:spPr>
+                    <a:xfrm>
+                      <a:off x="0" y="0"/>
+                      <a:ext cx="5760720" cy="4551680"/>
+                    </a:xfrm>
+                    <a:prstGeom prst="rect">
+                      <a:avLst/>
+                    </a:prstGeom>
+                  </pic:spPr>
+                </pic:pic>
+              </a:graphicData>
+            </a:graphic>
+          </wp:inline>
+        </w:drawing>
+      </w:r>
+    </w:p>
+    <w:p>
+      <w:r>
+        <w:rPr>
+          <w:noProof/>
+        </w:rPr>
+        <w:drawing>
+          <wp:inline distT="0" distB="0" distL="0" distR="0" wp14:anchorId="21525ACF" wp14:editId="2B2CFBBF">
+            <wp:extent cx="5760720" cy="3538855"/>
+            <wp:effectExtent l="0" t="0" r="0" b="4445"/>
+            <wp:docPr id="8" name="Picture 8"/>
+            <wp:cNvGraphicFramePr>
+              <a:graphicFrameLocks xmlns:a="http://schemas.openxmlformats.org/drawingml/2006/main" noChangeAspect="1"/>
+            </wp:cNvGraphicFramePr>
+            <a:graphic xmlns:a="http://schemas.openxmlformats.org/drawingml/2006/main">
+              <a:graphicData uri="http://schemas.openxmlformats.org/drawingml/2006/picture">
+                <pic:pic xmlns:pic="http://schemas.openxmlformats.org/drawingml/2006/picture">
+                  <pic:nvPicPr>
+                    <pic:cNvPr id="1" name=""/>
+                    <pic:cNvPicPr/>
+                  </pic:nvPicPr>
+                  <pic:blipFill>
+                    <a:blip r:embed="rId12"/>
+                    <a:stretch>
+                      <a:fillRect/>
+                    </a:stretch>
+                  </pic:blipFill>
+                  <pic:spPr>
+                    <a:xfrm>
+                      <a:off x="0" y="0"/>
+                      <a:ext cx="5760720" cy="3538855"/>
+                    </a:xfrm>
+                    <a:prstGeom prst="rect">
+                      <a:avLst/>
+                    </a:prstGeom>
+                  </pic:spPr>
+                </pic:pic>
+              </a:graphicData>
+            </a:graphic>
+          </wp:inline>
+        </w:drawing>
+      </w:r>
+    </w:p>
+    <w:p>
+      <w:r>
+        <w:rPr>
+          <w:noProof/>
+        </w:rPr>
+        <w:lastRenderedPageBreak/>
+        <w:drawing>
+          <wp:inline distT="0" distB="0" distL="0" distR="0" wp14:anchorId="4B91055D" wp14:editId="737C8CED">
+            <wp:extent cx="5760720" cy="2882265"/>
+            <wp:effectExtent l="0" t="0" r="0" b="0"/>
+            <wp:docPr id="9" name="Picture 9"/>
+            <wp:cNvGraphicFramePr>
+              <a:graphicFrameLocks xmlns:a="http://schemas.openxmlformats.org/drawingml/2006/main" noChangeAspect="1"/>
+            </wp:cNvGraphicFramePr>
+            <a:graphic xmlns:a="http://schemas.openxmlformats.org/drawingml/2006/main">
+              <a:graphicData uri="http://schemas.openxmlformats.org/drawingml/2006/picture">
+                <pic:pic xmlns:pic="http://schemas.openxmlformats.org/drawingml/2006/picture">
+                  <pic:nvPicPr>
+                    <pic:cNvPr id="1" name=""/>
+                    <pic:cNvPicPr/>
+                  </pic:nvPicPr>
+                  <pic:blipFill>
+                    <a:blip r:embed="rId13"/>
+                    <a:stretch>
+                      <a:fillRect/>
+                    </a:stretch>
+                  </pic:blipFill>
+                  <pic:spPr>
+                    <a:xfrm>
+                      <a:off x="0" y="0"/>
+                      <a:ext cx="5760720" cy="2882265"/>
+                    </a:xfrm>
+                    <a:prstGeom prst="rect">
+                      <a:avLst/>
+                    </a:prstGeom>
+                  </pic:spPr>
+                </pic:pic>
+              </a:graphicData>
+            </a:graphic>
+          </wp:inline>
+        </w:drawing>
+      </w:r>
+    </w:p>
+    <w:p/>
+    <w:sdt>
+      <w:sdtPr>
+        <w:id w:val="1221247681"/>
+        <w:docPartObj>
+          <w:docPartGallery w:val="Bibliographies"/>
+          <w:docPartUnique/>
+        </w:docPartObj>
+      </w:sdtPr>
+      <w:sdtEndPr>
+        <w:rPr>
+          <w:rFonts w:asciiTheme="minorHAnsi" w:eastAsiaTheme="minorHAnsi" w:hAnsiTheme="minorHAnsi" w:cstheme="minorBidi"/>
+          <w:color w:val="auto"/>
+          <w:sz w:val="22"/>
+          <w:szCs w:val="22"/>
+        </w:rPr>
+      </w:sdtEndPr>
+      <w:sdtContent>
+        <w:p>
+          <w:pPr>
+            <w:pStyle w:val="Heading1"/>
+            <w:rPr>
+              <w:lang w:val="en-GB"/>
+            </w:rPr>
+          </w:pPr>
+          <w:r>
+            <w:rPr>
+              <w:lang w:val="en-GB"/>
+            </w:rPr>
+            <w:t>Bibliography</w:t>
+          </w:r>
+        </w:p>
+        <w:sdt>
+          <w:sdtPr>
+            <w:id w:val="111145805"/>
+            <w:bibliography/>
+          </w:sdtPr>
+          <w:sdtContent>
+            <w:p>
+              <w:pPr>
+                <w:pStyle w:val="Bibliography"/>
+                <w:ind w:left="720" w:hanging="720"/>
+                <w:rPr>
+                  <w:noProof/>
+                  <w:sz w:val="24"/>
+                  <w:szCs w:val="24"/>
+                  <w:lang w:val="en-GB"/>
+                </w:rPr>
+              </w:pPr>
+              <w:r>
+                <w:fldChar w:fldCharType="begin"/>
+              </w:r>
+              <w:r>
+                <w:rPr>
+                  <w:lang w:val="en-GB"/>
+                </w:rPr>
+                <w:instrText xml:space="preserve"> BIBLIOGRAPHY </w:instrText>
+              </w:r>
+              <w:r>
+                <w:fldChar w:fldCharType="separate"/>
+              </w:r>
+              <w:r>
+                <w:rPr>
+                  <w:i/>
+                  <w:iCs/>
+                  <w:noProof/>
+                  <w:lang w:val="en-GB"/>
+                </w:rPr>
+                <w:t>explanation basic knowledge assignment</w:t>
+              </w:r>
+              <w:r>
+                <w:rPr>
+                  <w:noProof/>
+                  <w:lang w:val="en-GB"/>
+                </w:rPr>
+                <w:t>. (n.d.). Retrieved from fhict.instructure: https://fhict.instructure.com/courses/9462/pages/explanation-basic-knowledge-assignment?module_item_id=466732</w:t>
+              </w:r>
+            </w:p>
+            <w:p>
+              <w:pPr>
+                <w:pStyle w:val="Bibliography"/>
+                <w:ind w:left="720" w:hanging="720"/>
+                <w:rPr>
+                  <w:noProof/>
+                  <w:lang w:val="en-GB"/>
+                </w:rPr>
+              </w:pPr>
+              <w:r>
+                <w:rPr>
+                  <w:i/>
+                  <w:iCs/>
+                  <w:noProof/>
+                  <w:lang w:val="en-GB"/>
+                </w:rPr>
+                <w:t>reference security incident management</w:t>
+              </w:r>
+              <w:r>
+                <w:rPr>
+                  <w:noProof/>
+                  <w:lang w:val="en-GB"/>
+                </w:rPr>
+                <w:t>. (n.d.). Retrieved from fhict.instructure: https://fhict.instructure.com/courses/9462/pages/reference-security-incident-management?module_item_id=466743</w:t>
+              </w:r>
+            </w:p>
+            <w:p>
+              <w:pPr>
+                <w:rPr>
+                  <w:lang w:val="en-GB"/>
+                </w:rPr>
+              </w:pPr>
+              <w:r>
+                <w:rPr>
+                  <w:b/>
+                  <w:bCs/>
+                  <w:noProof/>
+                </w:rPr>
+                <w:fldChar w:fldCharType="end"/>
+              </w:r>
+            </w:p>
+          </w:sdtContent>
+        </w:sdt>
+      </w:sdtContent>
+    </w:sdt>
+    <w:p>
+      <w:pPr>
+        <w:rPr>
+          <w:lang w:val="en-GB"/>
+        </w:rPr>
+      </w:pPr>
     </w:p>
     <w:sectPr>
       <w:pgSz w:w="11906" w:h="16838"/>
@@ -2054,6 +4491,7 @@
     <w:lsdException w:name="HTML Sample" w:semiHidden="1" w:unhideWhenUsed="1"/>
     <w:lsdException w:name="HTML Typewriter" w:semiHidden="1" w:unhideWhenUsed="1"/>
     <w:lsdException w:name="HTML Variable" w:semiHidden="1" w:unhideWhenUsed="1"/>
+    <w:lsdException w:name="Normal Table" w:semiHidden="1" w:unhideWhenUsed="1"/>
     <w:lsdException w:name="annotation subject" w:semiHidden="1" w:unhideWhenUsed="1"/>
     <w:lsdException w:name="No List" w:semiHidden="1" w:unhideWhenUsed="1"/>
     <w:lsdException w:name="Outline List 1" w:semiHidden="1" w:unhideWhenUsed="1"/>
@@ -2100,8 +4538,10 @@
     <w:lsdException w:name="Table Subtle 2" w:semiHidden="1" w:unhideWhenUsed="1"/>
     <w:lsdException w:name="Table Web 1" w:semiHidden="1" w:unhideWhenUsed="1"/>
     <w:lsdException w:name="Table Web 2" w:semiHidden="1" w:unhideWhenUsed="1"/>
+    <w:lsdException w:name="Table Web 3" w:semiHidden="1" w:unhideWhenUsed="1"/>
     <w:lsdException w:name="Balloon Text" w:semiHidden="1" w:unhideWhenUsed="1"/>
     <w:lsdException w:name="Table Grid" w:uiPriority="39"/>
+    <w:lsdException w:name="Table Theme" w:semiHidden="1" w:unhideWhenUsed="1"/>
     <w:lsdException w:name="Placeholder Text" w:semiHidden="1"/>
     <w:lsdException w:name="No Spacing" w:uiPriority="1" w:qFormat="1"/>
     <w:lsdException w:name="Light Shading" w:uiPriority="60"/>
@@ -2326,6 +4766,7 @@
   <w:style w:type="paragraph" w:default="1" w:styleId="Normal">
     <w:name w:val="Normal"/>
     <w:qFormat/>
+    <w:rsid w:val="00660B18"/>
   </w:style>
   <w:style w:type="paragraph" w:styleId="Heading1">
     <w:name w:val="heading 1"/>
@@ -2489,6 +4930,14 @@
       <w:color w:val="0563C1" w:themeColor="hyperlink"/>
       <w:u w:val="single"/>
     </w:rPr>
+  </w:style>
+  <w:style w:type="paragraph" w:styleId="Bibliography">
+    <w:name w:val="Bibliography"/>
+    <w:basedOn w:val="Normal"/>
+    <w:next w:val="Normal"/>
+    <w:uiPriority w:val="37"/>
+    <w:unhideWhenUsed/>
+    <w:rsid w:val="009A3E2D"/>
   </w:style>
 </w:styles>
 </file>
@@ -2789,11 +5238,30 @@
 </file>
 
 <file path=customXml/item1.xml><?xml version="1.0" encoding="utf-8"?>
-<b:Sources xmlns:b="http://schemas.openxmlformats.org/officeDocument/2006/bibliography" xmlns="http://schemas.openxmlformats.org/officeDocument/2006/bibliography" SelectedStyle="\APASixthEditionOfficeOnline.xsl" StyleName="APA" Version="6"/>
+<b:Sources xmlns:b="http://schemas.openxmlformats.org/officeDocument/2006/bibliography" xmlns="http://schemas.openxmlformats.org/officeDocument/2006/bibliography" SelectedStyle="\APASixthEditionOfficeOnline.xsl" StyleName="APA" Version="6">
+  <b:Source>
+    <b:Tag>exp</b:Tag>
+    <b:SourceType>InternetSite</b:SourceType>
+    <b:Guid>{5EB72FE8-DAA9-426E-9C77-9F5AE2E36F56}</b:Guid>
+    <b:Title>explanation basic knowledge assignment</b:Title>
+    <b:InternetSiteTitle>fhict.instructure</b:InternetSiteTitle>
+    <b:URL>https://fhict.instructure.com/courses/9462/pages/explanation-basic-knowledge-assignment?module_item_id=466732</b:URL>
+    <b:RefOrder>1</b:RefOrder>
+  </b:Source>
+  <b:Source>
+    <b:Tag>ref</b:Tag>
+    <b:SourceType>InternetSite</b:SourceType>
+    <b:Guid>{61E32C02-755A-4BC2-B58E-0518C802D5B7}</b:Guid>
+    <b:Title>reference security incident management</b:Title>
+    <b:InternetSiteTitle>fhict.instructure</b:InternetSiteTitle>
+    <b:URL>https://fhict.instructure.com/courses/9462/pages/reference-security-incident-management?module_item_id=466743</b:URL>
+    <b:RefOrder>2</b:RefOrder>
+  </b:Source>
+</b:Sources>
 </file>
 
 <file path=customXml/itemProps1.xml><?xml version="1.0" encoding="utf-8"?>
-<ds:datastoreItem xmlns:ds="http://schemas.openxmlformats.org/officeDocument/2006/customXml" ds:itemID="{6DEE953B-8596-49D1-8379-D17026F4295C}">
+<ds:datastoreItem xmlns:ds="http://schemas.openxmlformats.org/officeDocument/2006/customXml" ds:itemID="{7D8AA99F-90A4-44B1-910E-647A502ADAA7}">
   <ds:schemaRefs>
     <ds:schemaRef ds:uri="http://schemas.openxmlformats.org/officeDocument/2006/bibliography"/>
   </ds:schemaRefs>

</xml_diff>